<commit_message>
Promise 对象完成，接下来Iterator 和 for...of 循环
</commit_message>
<xml_diff>
--- a/es6.docx
+++ b/es6.docx
@@ -26543,712 +26543,2146 @@
         </w:rPr>
         <w:t>Reflect.construct(target,args)</w:t>
       </w:r>
+    </w:p>
+    <w:p>
+      <w:pPr>
+        <w:keepNext w:val="0"/>
+        <w:keepLines w:val="0"/>
+        <w:pageBreakBefore w:val="0"/>
+        <w:widowControl w:val="0"/>
+        <w:numPr>
+          <w:ilvl w:val="0"/>
+          <w:numId w:val="0"/>
+        </w:numPr>
+        <w:kinsoku/>
+        <w:wordWrap/>
+        <w:overflowPunct/>
+        <w:topLinePunct w:val="0"/>
+        <w:autoSpaceDE/>
+        <w:autoSpaceDN/>
+        <w:bidi w:val="0"/>
+        <w:adjustRightInd/>
+        <w:snapToGrid/>
+        <w:spacing w:line="0" w:lineRule="atLeast"/>
+        <w:ind w:right="0" w:rightChars="0" w:firstLine="480"/>
+        <w:jc w:val="left"/>
+        <w:textAlignment w:val="auto"/>
+        <w:outlineLvl w:val="9"/>
+        <w:rPr>
+          <w:rFonts w:hint="eastAsia" w:asciiTheme="minorEastAsia" w:hAnsiTheme="minorEastAsia" w:cstheme="minorEastAsia"/>
+          <w:sz w:val="24"/>
+          <w:szCs w:val="24"/>
+          <w:lang w:val="en-US" w:eastAsia="zh-CN"/>
+        </w:rPr>
+      </w:pPr>
+    </w:p>
+    <w:p>
+      <w:pPr>
+        <w:keepNext w:val="0"/>
+        <w:keepLines w:val="0"/>
+        <w:pageBreakBefore w:val="0"/>
+        <w:widowControl w:val="0"/>
+        <w:numPr>
+          <w:ilvl w:val="0"/>
+          <w:numId w:val="0"/>
+        </w:numPr>
+        <w:kinsoku/>
+        <w:wordWrap/>
+        <w:overflowPunct/>
+        <w:topLinePunct w:val="0"/>
+        <w:autoSpaceDE/>
+        <w:autoSpaceDN/>
+        <w:bidi w:val="0"/>
+        <w:adjustRightInd/>
+        <w:snapToGrid/>
+        <w:spacing w:line="0" w:lineRule="atLeast"/>
+        <w:ind w:right="0" w:rightChars="0"/>
+        <w:jc w:val="left"/>
+        <w:textAlignment w:val="auto"/>
+        <w:outlineLvl w:val="9"/>
+        <w:rPr>
+          <w:rFonts w:hint="eastAsia" w:asciiTheme="minorEastAsia" w:hAnsiTheme="minorEastAsia" w:cstheme="minorEastAsia"/>
+          <w:sz w:val="24"/>
+          <w:szCs w:val="24"/>
+          <w:lang w:val="en-US" w:eastAsia="zh-CN"/>
+        </w:rPr>
+      </w:pPr>
+      <w:r>
+        <w:rPr>
+          <w:rFonts w:hint="eastAsia" w:asciiTheme="minorEastAsia" w:hAnsiTheme="minorEastAsia" w:cstheme="minorEastAsia"/>
+          <w:sz w:val="24"/>
+          <w:szCs w:val="24"/>
+          <w:lang w:val="en-US" w:eastAsia="zh-CN"/>
+        </w:rPr>
+        <w:t>14、Promise 对象</w:t>
+      </w:r>
+    </w:p>
+    <w:p>
+      <w:pPr>
+        <w:keepNext w:val="0"/>
+        <w:keepLines w:val="0"/>
+        <w:pageBreakBefore w:val="0"/>
+        <w:widowControl w:val="0"/>
+        <w:numPr>
+          <w:ilvl w:val="0"/>
+          <w:numId w:val="0"/>
+        </w:numPr>
+        <w:kinsoku/>
+        <w:wordWrap/>
+        <w:overflowPunct/>
+        <w:topLinePunct w:val="0"/>
+        <w:autoSpaceDE/>
+        <w:autoSpaceDN/>
+        <w:bidi w:val="0"/>
+        <w:adjustRightInd/>
+        <w:snapToGrid/>
+        <w:spacing w:line="0" w:lineRule="atLeast"/>
+        <w:ind w:right="0" w:rightChars="0"/>
+        <w:jc w:val="left"/>
+        <w:textAlignment w:val="auto"/>
+        <w:outlineLvl w:val="9"/>
+        <w:rPr>
+          <w:rFonts w:hint="eastAsia" w:asciiTheme="minorEastAsia" w:hAnsiTheme="minorEastAsia" w:cstheme="minorEastAsia"/>
+          <w:sz w:val="24"/>
+          <w:szCs w:val="24"/>
+          <w:lang w:val="en-US" w:eastAsia="zh-CN"/>
+        </w:rPr>
+      </w:pPr>
+      <w:r>
+        <w:rPr>
+          <w:rFonts w:hint="eastAsia" w:asciiTheme="minorEastAsia" w:hAnsiTheme="minorEastAsia" w:cstheme="minorEastAsia"/>
+          <w:sz w:val="24"/>
+          <w:szCs w:val="24"/>
+          <w:lang w:val="en-US" w:eastAsia="zh-CN"/>
+        </w:rPr>
+        <w:t>（1）Promise 的含义</w:t>
+      </w:r>
+    </w:p>
+    <w:p>
+      <w:pPr>
+        <w:keepNext w:val="0"/>
+        <w:keepLines w:val="0"/>
+        <w:pageBreakBefore w:val="0"/>
+        <w:widowControl w:val="0"/>
+        <w:numPr>
+          <w:ilvl w:val="0"/>
+          <w:numId w:val="0"/>
+        </w:numPr>
+        <w:kinsoku/>
+        <w:wordWrap/>
+        <w:overflowPunct/>
+        <w:topLinePunct w:val="0"/>
+        <w:autoSpaceDE/>
+        <w:autoSpaceDN/>
+        <w:bidi w:val="0"/>
+        <w:adjustRightInd/>
+        <w:snapToGrid/>
+        <w:spacing w:line="0" w:lineRule="atLeast"/>
+        <w:ind w:right="0" w:rightChars="0" w:firstLine="480"/>
+        <w:jc w:val="left"/>
+        <w:textAlignment w:val="auto"/>
+        <w:outlineLvl w:val="9"/>
+        <w:rPr>
+          <w:rFonts w:hint="eastAsia" w:asciiTheme="minorEastAsia" w:hAnsiTheme="minorEastAsia" w:cstheme="minorEastAsia"/>
+          <w:sz w:val="24"/>
+          <w:szCs w:val="24"/>
+          <w:lang w:val="en-US" w:eastAsia="zh-CN"/>
+        </w:rPr>
+      </w:pPr>
+      <w:r>
+        <w:rPr>
+          <w:rFonts w:hint="eastAsia" w:asciiTheme="minorEastAsia" w:hAnsiTheme="minorEastAsia" w:cstheme="minorEastAsia"/>
+          <w:sz w:val="24"/>
+          <w:szCs w:val="24"/>
+          <w:lang w:val="en-US" w:eastAsia="zh-CN"/>
+        </w:rPr>
+        <w:t>异步操作从Pending变为Resolved或从Pending变为Rejected。状态一旦改变就不会再变，任何时候都可以得到这个结果。</w:t>
+      </w:r>
+    </w:p>
+    <w:p>
+      <w:pPr>
+        <w:keepNext w:val="0"/>
+        <w:keepLines w:val="0"/>
+        <w:pageBreakBefore w:val="0"/>
+        <w:widowControl w:val="0"/>
+        <w:numPr>
+          <w:ilvl w:val="0"/>
+          <w:numId w:val="0"/>
+        </w:numPr>
+        <w:kinsoku/>
+        <w:wordWrap/>
+        <w:overflowPunct/>
+        <w:topLinePunct w:val="0"/>
+        <w:autoSpaceDE/>
+        <w:autoSpaceDN/>
+        <w:bidi w:val="0"/>
+        <w:adjustRightInd/>
+        <w:snapToGrid/>
+        <w:spacing w:line="0" w:lineRule="atLeast"/>
+        <w:ind w:right="0" w:rightChars="0" w:firstLine="480"/>
+        <w:jc w:val="left"/>
+        <w:textAlignment w:val="auto"/>
+        <w:outlineLvl w:val="9"/>
+        <w:rPr>
+          <w:rFonts w:hint="eastAsia" w:asciiTheme="minorEastAsia" w:hAnsiTheme="minorEastAsia" w:cstheme="minorEastAsia"/>
+          <w:sz w:val="24"/>
+          <w:szCs w:val="24"/>
+          <w:lang w:val="en-US" w:eastAsia="zh-CN"/>
+        </w:rPr>
+      </w:pPr>
+      <w:r>
+        <w:rPr>
+          <w:rFonts w:hint="eastAsia" w:asciiTheme="minorEastAsia" w:hAnsiTheme="minorEastAsia" w:cstheme="minorEastAsia"/>
+          <w:sz w:val="24"/>
+          <w:szCs w:val="24"/>
+          <w:lang w:val="en-US" w:eastAsia="zh-CN"/>
+        </w:rPr>
+        <w:t>一旦新建就会立即执行，无法中途取消。</w:t>
+      </w:r>
+    </w:p>
+    <w:p>
+      <w:pPr>
+        <w:keepNext w:val="0"/>
+        <w:keepLines w:val="0"/>
+        <w:pageBreakBefore w:val="0"/>
+        <w:widowControl w:val="0"/>
+        <w:numPr>
+          <w:ilvl w:val="0"/>
+          <w:numId w:val="0"/>
+        </w:numPr>
+        <w:kinsoku/>
+        <w:wordWrap/>
+        <w:overflowPunct/>
+        <w:topLinePunct w:val="0"/>
+        <w:autoSpaceDE/>
+        <w:autoSpaceDN/>
+        <w:bidi w:val="0"/>
+        <w:adjustRightInd/>
+        <w:snapToGrid/>
+        <w:spacing w:line="0" w:lineRule="atLeast"/>
+        <w:ind w:right="0" w:rightChars="0" w:firstLine="480"/>
+        <w:jc w:val="left"/>
+        <w:textAlignment w:val="auto"/>
+        <w:outlineLvl w:val="9"/>
+        <w:rPr>
+          <w:rFonts w:hint="eastAsia" w:asciiTheme="minorEastAsia" w:hAnsiTheme="minorEastAsia" w:cstheme="minorEastAsia"/>
+          <w:sz w:val="24"/>
+          <w:szCs w:val="24"/>
+          <w:lang w:val="en-US" w:eastAsia="zh-CN"/>
+        </w:rPr>
+      </w:pPr>
+      <w:r>
+        <w:rPr>
+          <w:rFonts w:hint="eastAsia" w:asciiTheme="minorEastAsia" w:hAnsiTheme="minorEastAsia" w:cstheme="minorEastAsia"/>
+          <w:sz w:val="24"/>
+          <w:szCs w:val="24"/>
+          <w:lang w:val="en-US" w:eastAsia="zh-CN"/>
+        </w:rPr>
+        <w:t>如果不设置回调函数，Promise内部抛出的错误，不会反应到外部。</w:t>
+      </w:r>
+    </w:p>
+    <w:p>
+      <w:pPr>
+        <w:keepNext w:val="0"/>
+        <w:keepLines w:val="0"/>
+        <w:pageBreakBefore w:val="0"/>
+        <w:widowControl w:val="0"/>
+        <w:numPr>
+          <w:ilvl w:val="0"/>
+          <w:numId w:val="0"/>
+        </w:numPr>
+        <w:kinsoku/>
+        <w:wordWrap/>
+        <w:overflowPunct/>
+        <w:topLinePunct w:val="0"/>
+        <w:autoSpaceDE/>
+        <w:autoSpaceDN/>
+        <w:bidi w:val="0"/>
+        <w:adjustRightInd/>
+        <w:snapToGrid/>
+        <w:spacing w:line="0" w:lineRule="atLeast"/>
+        <w:ind w:right="0" w:rightChars="0" w:firstLine="480"/>
+        <w:jc w:val="left"/>
+        <w:textAlignment w:val="auto"/>
+        <w:outlineLvl w:val="9"/>
+        <w:rPr>
+          <w:rFonts w:hint="eastAsia" w:asciiTheme="minorEastAsia" w:hAnsiTheme="minorEastAsia" w:cstheme="minorEastAsia"/>
+          <w:sz w:val="24"/>
+          <w:szCs w:val="24"/>
+          <w:lang w:val="en-US" w:eastAsia="zh-CN"/>
+        </w:rPr>
+      </w:pPr>
+      <w:r>
+        <w:rPr>
+          <w:rFonts w:hint="eastAsia" w:asciiTheme="minorEastAsia" w:hAnsiTheme="minorEastAsia" w:cstheme="minorEastAsia"/>
+          <w:sz w:val="24"/>
+          <w:szCs w:val="24"/>
+          <w:lang w:val="en-US" w:eastAsia="zh-CN"/>
+        </w:rPr>
+        <w:t>当处于Pending状态时，无法得知目前进展到哪一个阶段</w:t>
+      </w:r>
+    </w:p>
+    <w:p>
+      <w:pPr>
+        <w:keepNext w:val="0"/>
+        <w:keepLines w:val="0"/>
+        <w:pageBreakBefore w:val="0"/>
+        <w:widowControl w:val="0"/>
+        <w:numPr>
+          <w:ilvl w:val="0"/>
+          <w:numId w:val="0"/>
+        </w:numPr>
+        <w:kinsoku/>
+        <w:wordWrap/>
+        <w:overflowPunct/>
+        <w:topLinePunct w:val="0"/>
+        <w:autoSpaceDE/>
+        <w:autoSpaceDN/>
+        <w:bidi w:val="0"/>
+        <w:adjustRightInd/>
+        <w:snapToGrid/>
+        <w:spacing w:line="0" w:lineRule="atLeast"/>
+        <w:ind w:right="0" w:rightChars="0" w:firstLine="480"/>
+        <w:jc w:val="left"/>
+        <w:textAlignment w:val="auto"/>
+        <w:outlineLvl w:val="9"/>
+        <w:rPr>
+          <w:rFonts w:hint="eastAsia" w:asciiTheme="minorEastAsia" w:hAnsiTheme="minorEastAsia" w:cstheme="minorEastAsia"/>
+          <w:sz w:val="24"/>
+          <w:szCs w:val="24"/>
+          <w:lang w:val="en-US" w:eastAsia="zh-CN"/>
+        </w:rPr>
+      </w:pPr>
+    </w:p>
+    <w:p>
+      <w:pPr>
+        <w:keepNext w:val="0"/>
+        <w:keepLines w:val="0"/>
+        <w:pageBreakBefore w:val="0"/>
+        <w:widowControl w:val="0"/>
+        <w:numPr>
+          <w:ilvl w:val="0"/>
+          <w:numId w:val="0"/>
+        </w:numPr>
+        <w:kinsoku/>
+        <w:wordWrap/>
+        <w:overflowPunct/>
+        <w:topLinePunct w:val="0"/>
+        <w:autoSpaceDE/>
+        <w:autoSpaceDN/>
+        <w:bidi w:val="0"/>
+        <w:adjustRightInd/>
+        <w:snapToGrid/>
+        <w:spacing w:line="0" w:lineRule="atLeast"/>
+        <w:ind w:right="0" w:rightChars="0"/>
+        <w:jc w:val="left"/>
+        <w:textAlignment w:val="auto"/>
+        <w:outlineLvl w:val="9"/>
+        <w:rPr>
+          <w:rFonts w:hint="eastAsia" w:asciiTheme="minorEastAsia" w:hAnsiTheme="minorEastAsia" w:cstheme="minorEastAsia"/>
+          <w:sz w:val="24"/>
+          <w:szCs w:val="24"/>
+          <w:lang w:val="en-US" w:eastAsia="zh-CN"/>
+        </w:rPr>
+      </w:pPr>
+      <w:r>
+        <w:rPr>
+          <w:rFonts w:hint="eastAsia" w:asciiTheme="minorEastAsia" w:hAnsiTheme="minorEastAsia" w:cstheme="minorEastAsia"/>
+          <w:sz w:val="24"/>
+          <w:szCs w:val="24"/>
+          <w:lang w:val="en-US" w:eastAsia="zh-CN"/>
+        </w:rPr>
+        <w:t>（2）基本用法</w:t>
+      </w:r>
+    </w:p>
+    <w:p>
+      <w:pPr>
+        <w:keepNext w:val="0"/>
+        <w:keepLines w:val="0"/>
+        <w:pageBreakBefore w:val="0"/>
+        <w:widowControl w:val="0"/>
+        <w:numPr>
+          <w:ilvl w:val="0"/>
+          <w:numId w:val="0"/>
+        </w:numPr>
+        <w:kinsoku/>
+        <w:wordWrap/>
+        <w:overflowPunct/>
+        <w:topLinePunct w:val="0"/>
+        <w:autoSpaceDE/>
+        <w:autoSpaceDN/>
+        <w:bidi w:val="0"/>
+        <w:adjustRightInd/>
+        <w:snapToGrid/>
+        <w:spacing w:line="0" w:lineRule="atLeast"/>
+        <w:ind w:right="0" w:rightChars="0" w:firstLine="480"/>
+        <w:jc w:val="left"/>
+        <w:textAlignment w:val="auto"/>
+        <w:outlineLvl w:val="9"/>
+        <w:rPr>
+          <w:rFonts w:hint="eastAsia" w:asciiTheme="minorEastAsia" w:hAnsiTheme="minorEastAsia" w:cstheme="minorEastAsia"/>
+          <w:sz w:val="24"/>
+          <w:szCs w:val="24"/>
+          <w:lang w:val="en-US" w:eastAsia="zh-CN"/>
+        </w:rPr>
+      </w:pPr>
+      <w:r>
+        <w:rPr>
+          <w:rFonts w:hint="eastAsia" w:asciiTheme="minorEastAsia" w:hAnsiTheme="minorEastAsia" w:cstheme="minorEastAsia"/>
+          <w:sz w:val="24"/>
+          <w:szCs w:val="24"/>
+          <w:lang w:val="en-US" w:eastAsia="zh-CN"/>
+        </w:rPr>
+        <w:t>var promise = new Promise(function(resolve, reject) {</w:t>
+      </w:r>
+    </w:p>
+    <w:p>
+      <w:pPr>
+        <w:keepNext w:val="0"/>
+        <w:keepLines w:val="0"/>
+        <w:pageBreakBefore w:val="0"/>
+        <w:widowControl w:val="0"/>
+        <w:numPr>
+          <w:ilvl w:val="0"/>
+          <w:numId w:val="0"/>
+        </w:numPr>
+        <w:kinsoku/>
+        <w:wordWrap/>
+        <w:overflowPunct/>
+        <w:topLinePunct w:val="0"/>
+        <w:autoSpaceDE/>
+        <w:autoSpaceDN/>
+        <w:bidi w:val="0"/>
+        <w:adjustRightInd/>
+        <w:snapToGrid/>
+        <w:spacing w:line="0" w:lineRule="atLeast"/>
+        <w:ind w:right="0" w:rightChars="0" w:firstLine="480"/>
+        <w:jc w:val="left"/>
+        <w:textAlignment w:val="auto"/>
+        <w:outlineLvl w:val="9"/>
+        <w:rPr>
+          <w:rFonts w:hint="eastAsia" w:asciiTheme="minorEastAsia" w:hAnsiTheme="minorEastAsia" w:cstheme="minorEastAsia"/>
+          <w:sz w:val="24"/>
+          <w:szCs w:val="24"/>
+          <w:lang w:val="en-US" w:eastAsia="zh-CN"/>
+        </w:rPr>
+      </w:pPr>
+      <w:r>
+        <w:rPr>
+          <w:rFonts w:hint="eastAsia" w:asciiTheme="minorEastAsia" w:hAnsiTheme="minorEastAsia" w:cstheme="minorEastAsia"/>
+          <w:sz w:val="24"/>
+          <w:szCs w:val="24"/>
+          <w:lang w:val="en-US" w:eastAsia="zh-CN"/>
+        </w:rPr>
+        <w:t xml:space="preserve">  // ... some code</w:t>
+      </w:r>
+    </w:p>
+    <w:p>
+      <w:pPr>
+        <w:keepNext w:val="0"/>
+        <w:keepLines w:val="0"/>
+        <w:pageBreakBefore w:val="0"/>
+        <w:widowControl w:val="0"/>
+        <w:numPr>
+          <w:ilvl w:val="0"/>
+          <w:numId w:val="0"/>
+        </w:numPr>
+        <w:kinsoku/>
+        <w:wordWrap/>
+        <w:overflowPunct/>
+        <w:topLinePunct w:val="0"/>
+        <w:autoSpaceDE/>
+        <w:autoSpaceDN/>
+        <w:bidi w:val="0"/>
+        <w:adjustRightInd/>
+        <w:snapToGrid/>
+        <w:spacing w:line="0" w:lineRule="atLeast"/>
+        <w:ind w:right="0" w:rightChars="0" w:firstLine="480"/>
+        <w:jc w:val="left"/>
+        <w:textAlignment w:val="auto"/>
+        <w:outlineLvl w:val="9"/>
+        <w:rPr>
+          <w:rFonts w:hint="eastAsia" w:asciiTheme="minorEastAsia" w:hAnsiTheme="minorEastAsia" w:cstheme="minorEastAsia"/>
+          <w:sz w:val="24"/>
+          <w:szCs w:val="24"/>
+          <w:lang w:val="en-US" w:eastAsia="zh-CN"/>
+        </w:rPr>
+      </w:pPr>
+      <w:r>
+        <w:rPr>
+          <w:rFonts w:hint="eastAsia" w:asciiTheme="minorEastAsia" w:hAnsiTheme="minorEastAsia" w:cstheme="minorEastAsia"/>
+          <w:sz w:val="24"/>
+          <w:szCs w:val="24"/>
+          <w:lang w:val="en-US" w:eastAsia="zh-CN"/>
+        </w:rPr>
+        <w:t xml:space="preserve">  if (/* 异步操作成功 */){</w:t>
+      </w:r>
+    </w:p>
+    <w:p>
+      <w:pPr>
+        <w:keepNext w:val="0"/>
+        <w:keepLines w:val="0"/>
+        <w:pageBreakBefore w:val="0"/>
+        <w:widowControl w:val="0"/>
+        <w:numPr>
+          <w:ilvl w:val="0"/>
+          <w:numId w:val="0"/>
+        </w:numPr>
+        <w:kinsoku/>
+        <w:wordWrap/>
+        <w:overflowPunct/>
+        <w:topLinePunct w:val="0"/>
+        <w:autoSpaceDE/>
+        <w:autoSpaceDN/>
+        <w:bidi w:val="0"/>
+        <w:adjustRightInd/>
+        <w:snapToGrid/>
+        <w:spacing w:line="0" w:lineRule="atLeast"/>
+        <w:ind w:right="0" w:rightChars="0" w:firstLine="480"/>
+        <w:jc w:val="left"/>
+        <w:textAlignment w:val="auto"/>
+        <w:outlineLvl w:val="9"/>
+        <w:rPr>
+          <w:rFonts w:hint="eastAsia" w:asciiTheme="minorEastAsia" w:hAnsiTheme="minorEastAsia" w:cstheme="minorEastAsia"/>
+          <w:sz w:val="24"/>
+          <w:szCs w:val="24"/>
+          <w:lang w:val="en-US" w:eastAsia="zh-CN"/>
+        </w:rPr>
+      </w:pPr>
+      <w:r>
+        <w:rPr>
+          <w:rFonts w:hint="eastAsia" w:asciiTheme="minorEastAsia" w:hAnsiTheme="minorEastAsia" w:cstheme="minorEastAsia"/>
+          <w:sz w:val="24"/>
+          <w:szCs w:val="24"/>
+          <w:lang w:val="en-US" w:eastAsia="zh-CN"/>
+        </w:rPr>
+        <w:t xml:space="preserve">    resolve(value);</w:t>
+      </w:r>
+    </w:p>
+    <w:p>
+      <w:pPr>
+        <w:keepNext w:val="0"/>
+        <w:keepLines w:val="0"/>
+        <w:pageBreakBefore w:val="0"/>
+        <w:widowControl w:val="0"/>
+        <w:numPr>
+          <w:ilvl w:val="0"/>
+          <w:numId w:val="0"/>
+        </w:numPr>
+        <w:kinsoku/>
+        <w:wordWrap/>
+        <w:overflowPunct/>
+        <w:topLinePunct w:val="0"/>
+        <w:autoSpaceDE/>
+        <w:autoSpaceDN/>
+        <w:bidi w:val="0"/>
+        <w:adjustRightInd/>
+        <w:snapToGrid/>
+        <w:spacing w:line="0" w:lineRule="atLeast"/>
+        <w:ind w:right="0" w:rightChars="0" w:firstLine="480"/>
+        <w:jc w:val="left"/>
+        <w:textAlignment w:val="auto"/>
+        <w:outlineLvl w:val="9"/>
+        <w:rPr>
+          <w:rFonts w:hint="eastAsia" w:asciiTheme="minorEastAsia" w:hAnsiTheme="minorEastAsia" w:cstheme="minorEastAsia"/>
+          <w:sz w:val="24"/>
+          <w:szCs w:val="24"/>
+          <w:lang w:val="en-US" w:eastAsia="zh-CN"/>
+        </w:rPr>
+      </w:pPr>
+      <w:r>
+        <w:rPr>
+          <w:rFonts w:hint="eastAsia" w:asciiTheme="minorEastAsia" w:hAnsiTheme="minorEastAsia" w:cstheme="minorEastAsia"/>
+          <w:sz w:val="24"/>
+          <w:szCs w:val="24"/>
+          <w:lang w:val="en-US" w:eastAsia="zh-CN"/>
+        </w:rPr>
+        <w:t xml:space="preserve">  } else {</w:t>
+      </w:r>
+    </w:p>
+    <w:p>
+      <w:pPr>
+        <w:keepNext w:val="0"/>
+        <w:keepLines w:val="0"/>
+        <w:pageBreakBefore w:val="0"/>
+        <w:widowControl w:val="0"/>
+        <w:numPr>
+          <w:ilvl w:val="0"/>
+          <w:numId w:val="0"/>
+        </w:numPr>
+        <w:kinsoku/>
+        <w:wordWrap/>
+        <w:overflowPunct/>
+        <w:topLinePunct w:val="0"/>
+        <w:autoSpaceDE/>
+        <w:autoSpaceDN/>
+        <w:bidi w:val="0"/>
+        <w:adjustRightInd/>
+        <w:snapToGrid/>
+        <w:spacing w:line="0" w:lineRule="atLeast"/>
+        <w:ind w:right="0" w:rightChars="0" w:firstLine="480"/>
+        <w:jc w:val="left"/>
+        <w:textAlignment w:val="auto"/>
+        <w:outlineLvl w:val="9"/>
+        <w:rPr>
+          <w:rFonts w:hint="eastAsia" w:asciiTheme="minorEastAsia" w:hAnsiTheme="minorEastAsia" w:cstheme="minorEastAsia"/>
+          <w:sz w:val="24"/>
+          <w:szCs w:val="24"/>
+          <w:lang w:val="en-US" w:eastAsia="zh-CN"/>
+        </w:rPr>
+      </w:pPr>
+      <w:r>
+        <w:rPr>
+          <w:rFonts w:hint="eastAsia" w:asciiTheme="minorEastAsia" w:hAnsiTheme="minorEastAsia" w:cstheme="minorEastAsia"/>
+          <w:sz w:val="24"/>
+          <w:szCs w:val="24"/>
+          <w:lang w:val="en-US" w:eastAsia="zh-CN"/>
+        </w:rPr>
+        <w:t xml:space="preserve">    reject(error);</w:t>
+      </w:r>
+    </w:p>
+    <w:p>
+      <w:pPr>
+        <w:keepNext w:val="0"/>
+        <w:keepLines w:val="0"/>
+        <w:pageBreakBefore w:val="0"/>
+        <w:widowControl w:val="0"/>
+        <w:numPr>
+          <w:ilvl w:val="0"/>
+          <w:numId w:val="0"/>
+        </w:numPr>
+        <w:kinsoku/>
+        <w:wordWrap/>
+        <w:overflowPunct/>
+        <w:topLinePunct w:val="0"/>
+        <w:autoSpaceDE/>
+        <w:autoSpaceDN/>
+        <w:bidi w:val="0"/>
+        <w:adjustRightInd/>
+        <w:snapToGrid/>
+        <w:spacing w:line="0" w:lineRule="atLeast"/>
+        <w:ind w:right="0" w:rightChars="0" w:firstLine="480"/>
+        <w:jc w:val="left"/>
+        <w:textAlignment w:val="auto"/>
+        <w:outlineLvl w:val="9"/>
+        <w:rPr>
+          <w:rFonts w:hint="eastAsia" w:asciiTheme="minorEastAsia" w:hAnsiTheme="minorEastAsia" w:cstheme="minorEastAsia"/>
+          <w:sz w:val="24"/>
+          <w:szCs w:val="24"/>
+          <w:lang w:val="en-US" w:eastAsia="zh-CN"/>
+        </w:rPr>
+      </w:pPr>
+      <w:r>
+        <w:rPr>
+          <w:rFonts w:hint="eastAsia" w:asciiTheme="minorEastAsia" w:hAnsiTheme="minorEastAsia" w:cstheme="minorEastAsia"/>
+          <w:sz w:val="24"/>
+          <w:szCs w:val="24"/>
+          <w:lang w:val="en-US" w:eastAsia="zh-CN"/>
+        </w:rPr>
+        <w:t xml:space="preserve">  }</w:t>
+      </w:r>
+    </w:p>
+    <w:p>
+      <w:pPr>
+        <w:keepNext w:val="0"/>
+        <w:keepLines w:val="0"/>
+        <w:pageBreakBefore w:val="0"/>
+        <w:widowControl w:val="0"/>
+        <w:numPr>
+          <w:ilvl w:val="0"/>
+          <w:numId w:val="0"/>
+        </w:numPr>
+        <w:kinsoku/>
+        <w:wordWrap/>
+        <w:overflowPunct/>
+        <w:topLinePunct w:val="0"/>
+        <w:autoSpaceDE/>
+        <w:autoSpaceDN/>
+        <w:bidi w:val="0"/>
+        <w:adjustRightInd/>
+        <w:snapToGrid/>
+        <w:spacing w:line="0" w:lineRule="atLeast"/>
+        <w:ind w:right="0" w:rightChars="0" w:firstLine="480"/>
+        <w:jc w:val="left"/>
+        <w:textAlignment w:val="auto"/>
+        <w:outlineLvl w:val="9"/>
+        <w:rPr>
+          <w:rFonts w:hint="eastAsia" w:asciiTheme="minorEastAsia" w:hAnsiTheme="minorEastAsia" w:cstheme="minorEastAsia"/>
+          <w:sz w:val="24"/>
+          <w:szCs w:val="24"/>
+          <w:lang w:val="en-US" w:eastAsia="zh-CN"/>
+        </w:rPr>
+      </w:pPr>
+      <w:r>
+        <w:rPr>
+          <w:rFonts w:hint="eastAsia" w:asciiTheme="minorEastAsia" w:hAnsiTheme="minorEastAsia" w:cstheme="minorEastAsia"/>
+          <w:sz w:val="24"/>
+          <w:szCs w:val="24"/>
+          <w:lang w:val="en-US" w:eastAsia="zh-CN"/>
+        </w:rPr>
+        <w:t>});</w:t>
+      </w:r>
+    </w:p>
+    <w:p>
+      <w:pPr>
+        <w:keepNext w:val="0"/>
+        <w:keepLines w:val="0"/>
+        <w:pageBreakBefore w:val="0"/>
+        <w:widowControl w:val="0"/>
+        <w:numPr>
+          <w:ilvl w:val="0"/>
+          <w:numId w:val="0"/>
+        </w:numPr>
+        <w:kinsoku/>
+        <w:wordWrap/>
+        <w:overflowPunct/>
+        <w:topLinePunct w:val="0"/>
+        <w:autoSpaceDE/>
+        <w:autoSpaceDN/>
+        <w:bidi w:val="0"/>
+        <w:adjustRightInd/>
+        <w:snapToGrid/>
+        <w:spacing w:line="0" w:lineRule="atLeast"/>
+        <w:ind w:right="0" w:rightChars="0" w:firstLine="480"/>
+        <w:jc w:val="left"/>
+        <w:textAlignment w:val="auto"/>
+        <w:outlineLvl w:val="9"/>
+        <w:rPr>
+          <w:rFonts w:hint="eastAsia" w:asciiTheme="minorEastAsia" w:hAnsiTheme="minorEastAsia" w:cstheme="minorEastAsia"/>
+          <w:sz w:val="24"/>
+          <w:szCs w:val="24"/>
+          <w:lang w:val="en-US" w:eastAsia="zh-CN"/>
+        </w:rPr>
+      </w:pPr>
+    </w:p>
+    <w:p>
+      <w:pPr>
+        <w:keepNext w:val="0"/>
+        <w:keepLines w:val="0"/>
+        <w:pageBreakBefore w:val="0"/>
+        <w:widowControl w:val="0"/>
+        <w:numPr>
+          <w:ilvl w:val="0"/>
+          <w:numId w:val="0"/>
+        </w:numPr>
+        <w:kinsoku/>
+        <w:wordWrap/>
+        <w:overflowPunct/>
+        <w:topLinePunct w:val="0"/>
+        <w:autoSpaceDE/>
+        <w:autoSpaceDN/>
+        <w:bidi w:val="0"/>
+        <w:adjustRightInd/>
+        <w:snapToGrid/>
+        <w:spacing w:line="0" w:lineRule="atLeast"/>
+        <w:ind w:right="0" w:rightChars="0" w:firstLine="480"/>
+        <w:jc w:val="left"/>
+        <w:textAlignment w:val="auto"/>
+        <w:outlineLvl w:val="9"/>
+        <w:rPr>
+          <w:rFonts w:hint="eastAsia" w:asciiTheme="minorEastAsia" w:hAnsiTheme="minorEastAsia" w:cstheme="minorEastAsia"/>
+          <w:sz w:val="24"/>
+          <w:szCs w:val="24"/>
+          <w:lang w:val="en-US" w:eastAsia="zh-CN"/>
+        </w:rPr>
+      </w:pPr>
+      <w:r>
+        <w:rPr>
+          <w:rFonts w:hint="eastAsia" w:asciiTheme="minorEastAsia" w:hAnsiTheme="minorEastAsia" w:cstheme="minorEastAsia"/>
+          <w:sz w:val="24"/>
+          <w:szCs w:val="24"/>
+          <w:lang w:val="en-US" w:eastAsia="zh-CN"/>
+        </w:rPr>
+        <w:t>promise.then(function(value) {</w:t>
+      </w:r>
+    </w:p>
+    <w:p>
+      <w:pPr>
+        <w:keepNext w:val="0"/>
+        <w:keepLines w:val="0"/>
+        <w:pageBreakBefore w:val="0"/>
+        <w:widowControl w:val="0"/>
+        <w:numPr>
+          <w:ilvl w:val="0"/>
+          <w:numId w:val="0"/>
+        </w:numPr>
+        <w:kinsoku/>
+        <w:wordWrap/>
+        <w:overflowPunct/>
+        <w:topLinePunct w:val="0"/>
+        <w:autoSpaceDE/>
+        <w:autoSpaceDN/>
+        <w:bidi w:val="0"/>
+        <w:adjustRightInd/>
+        <w:snapToGrid/>
+        <w:spacing w:line="0" w:lineRule="atLeast"/>
+        <w:ind w:right="0" w:rightChars="0" w:firstLine="480"/>
+        <w:jc w:val="left"/>
+        <w:textAlignment w:val="auto"/>
+        <w:outlineLvl w:val="9"/>
+        <w:rPr>
+          <w:rFonts w:hint="eastAsia" w:asciiTheme="minorEastAsia" w:hAnsiTheme="minorEastAsia" w:cstheme="minorEastAsia"/>
+          <w:sz w:val="24"/>
+          <w:szCs w:val="24"/>
+          <w:lang w:val="en-US" w:eastAsia="zh-CN"/>
+        </w:rPr>
+      </w:pPr>
+      <w:r>
+        <w:rPr>
+          <w:rFonts w:hint="eastAsia" w:asciiTheme="minorEastAsia" w:hAnsiTheme="minorEastAsia" w:cstheme="minorEastAsia"/>
+          <w:sz w:val="24"/>
+          <w:szCs w:val="24"/>
+          <w:lang w:val="en-US" w:eastAsia="zh-CN"/>
+        </w:rPr>
+        <w:t xml:space="preserve">  // success</w:t>
+      </w:r>
+    </w:p>
+    <w:p>
+      <w:pPr>
+        <w:keepNext w:val="0"/>
+        <w:keepLines w:val="0"/>
+        <w:pageBreakBefore w:val="0"/>
+        <w:widowControl w:val="0"/>
+        <w:numPr>
+          <w:ilvl w:val="0"/>
+          <w:numId w:val="0"/>
+        </w:numPr>
+        <w:kinsoku/>
+        <w:wordWrap/>
+        <w:overflowPunct/>
+        <w:topLinePunct w:val="0"/>
+        <w:autoSpaceDE/>
+        <w:autoSpaceDN/>
+        <w:bidi w:val="0"/>
+        <w:adjustRightInd/>
+        <w:snapToGrid/>
+        <w:spacing w:line="0" w:lineRule="atLeast"/>
+        <w:ind w:right="0" w:rightChars="0" w:firstLine="480"/>
+        <w:jc w:val="left"/>
+        <w:textAlignment w:val="auto"/>
+        <w:outlineLvl w:val="9"/>
+        <w:rPr>
+          <w:rFonts w:hint="eastAsia" w:asciiTheme="minorEastAsia" w:hAnsiTheme="minorEastAsia" w:cstheme="minorEastAsia"/>
+          <w:sz w:val="24"/>
+          <w:szCs w:val="24"/>
+          <w:lang w:val="en-US" w:eastAsia="zh-CN"/>
+        </w:rPr>
+      </w:pPr>
+      <w:r>
+        <w:rPr>
+          <w:rFonts w:hint="eastAsia" w:asciiTheme="minorEastAsia" w:hAnsiTheme="minorEastAsia" w:cstheme="minorEastAsia"/>
+          <w:sz w:val="24"/>
+          <w:szCs w:val="24"/>
+          <w:lang w:val="en-US" w:eastAsia="zh-CN"/>
+        </w:rPr>
+        <w:t>}, function(error) {</w:t>
+      </w:r>
+    </w:p>
+    <w:p>
+      <w:pPr>
+        <w:keepNext w:val="0"/>
+        <w:keepLines w:val="0"/>
+        <w:pageBreakBefore w:val="0"/>
+        <w:widowControl w:val="0"/>
+        <w:numPr>
+          <w:ilvl w:val="0"/>
+          <w:numId w:val="0"/>
+        </w:numPr>
+        <w:kinsoku/>
+        <w:wordWrap/>
+        <w:overflowPunct/>
+        <w:topLinePunct w:val="0"/>
+        <w:autoSpaceDE/>
+        <w:autoSpaceDN/>
+        <w:bidi w:val="0"/>
+        <w:adjustRightInd/>
+        <w:snapToGrid/>
+        <w:spacing w:line="0" w:lineRule="atLeast"/>
+        <w:ind w:right="0" w:rightChars="0" w:firstLine="480"/>
+        <w:jc w:val="left"/>
+        <w:textAlignment w:val="auto"/>
+        <w:outlineLvl w:val="9"/>
+        <w:rPr>
+          <w:rFonts w:hint="eastAsia" w:asciiTheme="minorEastAsia" w:hAnsiTheme="minorEastAsia" w:cstheme="minorEastAsia"/>
+          <w:sz w:val="24"/>
+          <w:szCs w:val="24"/>
+          <w:lang w:val="en-US" w:eastAsia="zh-CN"/>
+        </w:rPr>
+      </w:pPr>
+      <w:r>
+        <w:rPr>
+          <w:rFonts w:hint="eastAsia" w:asciiTheme="minorEastAsia" w:hAnsiTheme="minorEastAsia" w:cstheme="minorEastAsia"/>
+          <w:sz w:val="24"/>
+          <w:szCs w:val="24"/>
+          <w:lang w:val="en-US" w:eastAsia="zh-CN"/>
+        </w:rPr>
+        <w:t xml:space="preserve">  // failure</w:t>
+      </w:r>
+    </w:p>
+    <w:p>
+      <w:pPr>
+        <w:keepNext w:val="0"/>
+        <w:keepLines w:val="0"/>
+        <w:pageBreakBefore w:val="0"/>
+        <w:widowControl w:val="0"/>
+        <w:numPr>
+          <w:ilvl w:val="0"/>
+          <w:numId w:val="0"/>
+        </w:numPr>
+        <w:kinsoku/>
+        <w:wordWrap/>
+        <w:overflowPunct/>
+        <w:topLinePunct w:val="0"/>
+        <w:autoSpaceDE/>
+        <w:autoSpaceDN/>
+        <w:bidi w:val="0"/>
+        <w:adjustRightInd/>
+        <w:snapToGrid/>
+        <w:spacing w:line="0" w:lineRule="atLeast"/>
+        <w:ind w:right="0" w:rightChars="0" w:firstLine="480"/>
+        <w:jc w:val="left"/>
+        <w:textAlignment w:val="auto"/>
+        <w:outlineLvl w:val="9"/>
+        <w:rPr>
+          <w:rFonts w:hint="eastAsia" w:asciiTheme="minorEastAsia" w:hAnsiTheme="minorEastAsia" w:cstheme="minorEastAsia"/>
+          <w:sz w:val="24"/>
+          <w:szCs w:val="24"/>
+          <w:lang w:val="en-US" w:eastAsia="zh-CN"/>
+        </w:rPr>
+      </w:pPr>
+      <w:r>
+        <w:rPr>
+          <w:rFonts w:hint="eastAsia" w:asciiTheme="minorEastAsia" w:hAnsiTheme="minorEastAsia" w:cstheme="minorEastAsia"/>
+          <w:sz w:val="24"/>
+          <w:szCs w:val="24"/>
+          <w:lang w:val="en-US" w:eastAsia="zh-CN"/>
+        </w:rPr>
+        <w:t>});</w:t>
+      </w:r>
+    </w:p>
+    <w:p>
+      <w:pPr>
+        <w:keepNext w:val="0"/>
+        <w:keepLines w:val="0"/>
+        <w:pageBreakBefore w:val="0"/>
+        <w:widowControl w:val="0"/>
+        <w:numPr>
+          <w:ilvl w:val="0"/>
+          <w:numId w:val="0"/>
+        </w:numPr>
+        <w:kinsoku/>
+        <w:wordWrap/>
+        <w:overflowPunct/>
+        <w:topLinePunct w:val="0"/>
+        <w:autoSpaceDE/>
+        <w:autoSpaceDN/>
+        <w:bidi w:val="0"/>
+        <w:adjustRightInd/>
+        <w:snapToGrid/>
+        <w:spacing w:line="0" w:lineRule="atLeast"/>
+        <w:ind w:right="0" w:rightChars="0" w:firstLine="480"/>
+        <w:jc w:val="left"/>
+        <w:textAlignment w:val="auto"/>
+        <w:outlineLvl w:val="9"/>
+        <w:rPr>
+          <w:rFonts w:hint="eastAsia" w:asciiTheme="minorEastAsia" w:hAnsiTheme="minorEastAsia" w:cstheme="minorEastAsia"/>
+          <w:sz w:val="24"/>
+          <w:szCs w:val="24"/>
+          <w:lang w:val="en-US" w:eastAsia="zh-CN"/>
+        </w:rPr>
+      </w:pPr>
+    </w:p>
+    <w:p>
+      <w:pPr>
+        <w:keepNext w:val="0"/>
+        <w:keepLines w:val="0"/>
+        <w:pageBreakBefore w:val="0"/>
+        <w:widowControl w:val="0"/>
+        <w:numPr>
+          <w:ilvl w:val="0"/>
+          <w:numId w:val="0"/>
+        </w:numPr>
+        <w:kinsoku/>
+        <w:wordWrap/>
+        <w:overflowPunct/>
+        <w:topLinePunct w:val="0"/>
+        <w:autoSpaceDE/>
+        <w:autoSpaceDN/>
+        <w:bidi w:val="0"/>
+        <w:adjustRightInd/>
+        <w:snapToGrid/>
+        <w:spacing w:line="0" w:lineRule="atLeast"/>
+        <w:ind w:right="0" w:rightChars="0"/>
+        <w:jc w:val="left"/>
+        <w:textAlignment w:val="auto"/>
+        <w:outlineLvl w:val="9"/>
+        <w:rPr>
+          <w:rFonts w:hint="eastAsia" w:asciiTheme="minorEastAsia" w:hAnsiTheme="minorEastAsia" w:cstheme="minorEastAsia"/>
+          <w:sz w:val="24"/>
+          <w:szCs w:val="24"/>
+          <w:lang w:val="en-US" w:eastAsia="zh-CN"/>
+        </w:rPr>
+      </w:pPr>
+      <w:r>
+        <w:rPr>
+          <w:rFonts w:hint="eastAsia" w:asciiTheme="minorEastAsia" w:hAnsiTheme="minorEastAsia" w:cstheme="minorEastAsia"/>
+          <w:sz w:val="24"/>
+          <w:szCs w:val="24"/>
+          <w:lang w:val="en-US" w:eastAsia="zh-CN"/>
+        </w:rPr>
+        <w:t>（3）Promise.prototype.then()</w:t>
+      </w:r>
+    </w:p>
+    <w:p>
+      <w:pPr>
+        <w:keepNext w:val="0"/>
+        <w:keepLines w:val="0"/>
+        <w:pageBreakBefore w:val="0"/>
+        <w:widowControl w:val="0"/>
+        <w:numPr>
+          <w:ilvl w:val="0"/>
+          <w:numId w:val="0"/>
+        </w:numPr>
+        <w:kinsoku/>
+        <w:wordWrap/>
+        <w:overflowPunct/>
+        <w:topLinePunct w:val="0"/>
+        <w:autoSpaceDE/>
+        <w:autoSpaceDN/>
+        <w:bidi w:val="0"/>
+        <w:adjustRightInd/>
+        <w:snapToGrid/>
+        <w:spacing w:line="0" w:lineRule="atLeast"/>
+        <w:ind w:right="0" w:rightChars="0" w:firstLine="480"/>
+        <w:jc w:val="left"/>
+        <w:textAlignment w:val="auto"/>
+        <w:outlineLvl w:val="9"/>
+        <w:rPr>
+          <w:rFonts w:hint="eastAsia" w:asciiTheme="minorEastAsia" w:hAnsiTheme="minorEastAsia" w:cstheme="minorEastAsia"/>
+          <w:sz w:val="24"/>
+          <w:szCs w:val="24"/>
+          <w:lang w:val="en-US" w:eastAsia="zh-CN"/>
+        </w:rPr>
+      </w:pPr>
+      <w:r>
+        <w:rPr>
+          <w:rFonts w:hint="eastAsia" w:asciiTheme="minorEastAsia" w:hAnsiTheme="minorEastAsia" w:cstheme="minorEastAsia"/>
+          <w:sz w:val="24"/>
+          <w:szCs w:val="24"/>
+          <w:lang w:val="en-US" w:eastAsia="zh-CN"/>
+        </w:rPr>
+        <w:t>then方法返回的是一个新的Promise实例。因此then方法后面再调用另一个then方法……</w:t>
+      </w:r>
+    </w:p>
+    <w:p>
+      <w:pPr>
+        <w:keepNext w:val="0"/>
+        <w:keepLines w:val="0"/>
+        <w:pageBreakBefore w:val="0"/>
+        <w:widowControl w:val="0"/>
+        <w:numPr>
+          <w:ilvl w:val="0"/>
+          <w:numId w:val="0"/>
+        </w:numPr>
+        <w:kinsoku/>
+        <w:wordWrap/>
+        <w:overflowPunct/>
+        <w:topLinePunct w:val="0"/>
+        <w:autoSpaceDE/>
+        <w:autoSpaceDN/>
+        <w:bidi w:val="0"/>
+        <w:adjustRightInd/>
+        <w:snapToGrid/>
+        <w:spacing w:line="0" w:lineRule="atLeast"/>
+        <w:ind w:right="0" w:rightChars="0" w:firstLine="480"/>
+        <w:jc w:val="left"/>
+        <w:textAlignment w:val="auto"/>
+        <w:outlineLvl w:val="9"/>
+        <w:rPr>
+          <w:rFonts w:hint="eastAsia" w:asciiTheme="minorEastAsia" w:hAnsiTheme="minorEastAsia" w:cstheme="minorEastAsia"/>
+          <w:sz w:val="24"/>
+          <w:szCs w:val="24"/>
+          <w:lang w:val="en-US" w:eastAsia="zh-CN"/>
+        </w:rPr>
+      </w:pPr>
+    </w:p>
+    <w:p>
+      <w:pPr>
+        <w:keepNext w:val="0"/>
+        <w:keepLines w:val="0"/>
+        <w:pageBreakBefore w:val="0"/>
+        <w:widowControl w:val="0"/>
+        <w:numPr>
+          <w:ilvl w:val="0"/>
+          <w:numId w:val="0"/>
+        </w:numPr>
+        <w:kinsoku/>
+        <w:wordWrap/>
+        <w:overflowPunct/>
+        <w:topLinePunct w:val="0"/>
+        <w:autoSpaceDE/>
+        <w:autoSpaceDN/>
+        <w:bidi w:val="0"/>
+        <w:adjustRightInd/>
+        <w:snapToGrid/>
+        <w:spacing w:line="0" w:lineRule="atLeast"/>
+        <w:ind w:right="0" w:rightChars="0"/>
+        <w:jc w:val="left"/>
+        <w:textAlignment w:val="auto"/>
+        <w:outlineLvl w:val="9"/>
+        <w:rPr>
+          <w:rFonts w:hint="eastAsia" w:asciiTheme="minorEastAsia" w:hAnsiTheme="minorEastAsia" w:cstheme="minorEastAsia"/>
+          <w:sz w:val="24"/>
+          <w:szCs w:val="24"/>
+          <w:lang w:val="en-US" w:eastAsia="zh-CN"/>
+        </w:rPr>
+      </w:pPr>
+      <w:r>
+        <w:rPr>
+          <w:rFonts w:hint="eastAsia" w:asciiTheme="minorEastAsia" w:hAnsiTheme="minorEastAsia" w:cstheme="minorEastAsia"/>
+          <w:sz w:val="24"/>
+          <w:szCs w:val="24"/>
+          <w:lang w:val="en-US" w:eastAsia="zh-CN"/>
+        </w:rPr>
+        <w:t>（4）Promise.prototype.catch()</w:t>
+      </w:r>
+    </w:p>
+    <w:p>
+      <w:pPr>
+        <w:keepNext w:val="0"/>
+        <w:keepLines w:val="0"/>
+        <w:pageBreakBefore w:val="0"/>
+        <w:widowControl w:val="0"/>
+        <w:numPr>
+          <w:ilvl w:val="0"/>
+          <w:numId w:val="0"/>
+        </w:numPr>
+        <w:kinsoku/>
+        <w:wordWrap/>
+        <w:overflowPunct/>
+        <w:topLinePunct w:val="0"/>
+        <w:autoSpaceDE/>
+        <w:autoSpaceDN/>
+        <w:bidi w:val="0"/>
+        <w:adjustRightInd/>
+        <w:snapToGrid/>
+        <w:spacing w:line="0" w:lineRule="atLeast"/>
+        <w:ind w:right="0" w:rightChars="0"/>
+        <w:jc w:val="left"/>
+        <w:textAlignment w:val="auto"/>
+        <w:outlineLvl w:val="9"/>
+        <w:rPr>
+          <w:rFonts w:hint="eastAsia" w:asciiTheme="minorEastAsia" w:hAnsiTheme="minorEastAsia" w:cstheme="minorEastAsia"/>
+          <w:sz w:val="24"/>
+          <w:szCs w:val="24"/>
+          <w:lang w:val="en-US" w:eastAsia="zh-CN"/>
+        </w:rPr>
+      </w:pPr>
+      <w:r>
+        <w:rPr>
+          <w:rFonts w:hint="eastAsia" w:asciiTheme="minorEastAsia" w:hAnsiTheme="minorEastAsia" w:cstheme="minorEastAsia"/>
+          <w:sz w:val="24"/>
+          <w:szCs w:val="24"/>
+          <w:lang w:val="en-US" w:eastAsia="zh-CN"/>
+        </w:rPr>
+        <w:t xml:space="preserve">    是.then(null, rejection)的别名</w:t>
+      </w:r>
+    </w:p>
+    <w:p>
+      <w:pPr>
+        <w:keepNext w:val="0"/>
+        <w:keepLines w:val="0"/>
+        <w:pageBreakBefore w:val="0"/>
+        <w:widowControl w:val="0"/>
+        <w:numPr>
+          <w:ilvl w:val="0"/>
+          <w:numId w:val="0"/>
+        </w:numPr>
+        <w:kinsoku/>
+        <w:wordWrap/>
+        <w:overflowPunct/>
+        <w:topLinePunct w:val="0"/>
+        <w:autoSpaceDE/>
+        <w:autoSpaceDN/>
+        <w:bidi w:val="0"/>
+        <w:adjustRightInd/>
+        <w:snapToGrid/>
+        <w:spacing w:line="0" w:lineRule="atLeast"/>
+        <w:ind w:right="0" w:rightChars="0" w:firstLine="480"/>
+        <w:jc w:val="left"/>
+        <w:textAlignment w:val="auto"/>
+        <w:outlineLvl w:val="9"/>
+        <w:rPr>
+          <w:rFonts w:hint="eastAsia" w:asciiTheme="minorEastAsia" w:hAnsiTheme="minorEastAsia" w:cstheme="minorEastAsia"/>
+          <w:sz w:val="24"/>
+          <w:szCs w:val="24"/>
+          <w:lang w:val="en-US" w:eastAsia="zh-CN"/>
+        </w:rPr>
+      </w:pPr>
+      <w:r>
+        <w:rPr>
+          <w:rFonts w:hint="eastAsia" w:asciiTheme="minorEastAsia" w:hAnsiTheme="minorEastAsia" w:cstheme="minorEastAsia"/>
+          <w:sz w:val="24"/>
+          <w:szCs w:val="24"/>
+          <w:lang w:val="en-US" w:eastAsia="zh-CN"/>
+        </w:rPr>
+        <w:t>Promise 对象的错误会一直向后传递，直到被捕获为止</w:t>
+      </w:r>
+    </w:p>
+    <w:p>
+      <w:pPr>
+        <w:keepNext w:val="0"/>
+        <w:keepLines w:val="0"/>
+        <w:pageBreakBefore w:val="0"/>
+        <w:widowControl w:val="0"/>
+        <w:numPr>
+          <w:ilvl w:val="0"/>
+          <w:numId w:val="0"/>
+        </w:numPr>
+        <w:kinsoku/>
+        <w:wordWrap/>
+        <w:overflowPunct/>
+        <w:topLinePunct w:val="0"/>
+        <w:autoSpaceDE/>
+        <w:autoSpaceDN/>
+        <w:bidi w:val="0"/>
+        <w:adjustRightInd/>
+        <w:snapToGrid/>
+        <w:spacing w:line="0" w:lineRule="atLeast"/>
+        <w:ind w:right="0" w:rightChars="0" w:firstLine="480"/>
+        <w:jc w:val="left"/>
+        <w:textAlignment w:val="auto"/>
+        <w:outlineLvl w:val="9"/>
+        <w:rPr>
+          <w:rFonts w:hint="eastAsia" w:asciiTheme="minorEastAsia" w:hAnsiTheme="minorEastAsia" w:cstheme="minorEastAsia"/>
+          <w:sz w:val="24"/>
+          <w:szCs w:val="24"/>
+          <w:lang w:val="en-US" w:eastAsia="zh-CN"/>
+        </w:rPr>
+      </w:pPr>
+    </w:p>
+    <w:p>
+      <w:pPr>
+        <w:keepNext w:val="0"/>
+        <w:keepLines w:val="0"/>
+        <w:pageBreakBefore w:val="0"/>
+        <w:widowControl w:val="0"/>
+        <w:numPr>
+          <w:ilvl w:val="0"/>
+          <w:numId w:val="0"/>
+        </w:numPr>
+        <w:kinsoku/>
+        <w:wordWrap/>
+        <w:overflowPunct/>
+        <w:topLinePunct w:val="0"/>
+        <w:autoSpaceDE/>
+        <w:autoSpaceDN/>
+        <w:bidi w:val="0"/>
+        <w:adjustRightInd/>
+        <w:snapToGrid/>
+        <w:spacing w:line="0" w:lineRule="atLeast"/>
+        <w:ind w:right="0" w:rightChars="0"/>
+        <w:jc w:val="left"/>
+        <w:textAlignment w:val="auto"/>
+        <w:outlineLvl w:val="9"/>
+        <w:rPr>
+          <w:rFonts w:hint="eastAsia" w:asciiTheme="minorEastAsia" w:hAnsiTheme="minorEastAsia" w:cstheme="minorEastAsia"/>
+          <w:sz w:val="24"/>
+          <w:szCs w:val="24"/>
+          <w:lang w:val="en-US" w:eastAsia="zh-CN"/>
+        </w:rPr>
+      </w:pPr>
+      <w:r>
+        <w:rPr>
+          <w:rFonts w:hint="eastAsia" w:asciiTheme="minorEastAsia" w:hAnsiTheme="minorEastAsia" w:cstheme="minorEastAsia"/>
+          <w:sz w:val="24"/>
+          <w:szCs w:val="24"/>
+          <w:lang w:val="en-US" w:eastAsia="zh-CN"/>
+        </w:rPr>
+        <w:t>（5）Promise.all()</w:t>
+      </w:r>
+    </w:p>
+    <w:p>
+      <w:pPr>
+        <w:keepNext w:val="0"/>
+        <w:keepLines w:val="0"/>
+        <w:pageBreakBefore w:val="0"/>
+        <w:widowControl w:val="0"/>
+        <w:numPr>
+          <w:ilvl w:val="0"/>
+          <w:numId w:val="0"/>
+        </w:numPr>
+        <w:kinsoku/>
+        <w:wordWrap/>
+        <w:overflowPunct/>
+        <w:topLinePunct w:val="0"/>
+        <w:autoSpaceDE/>
+        <w:autoSpaceDN/>
+        <w:bidi w:val="0"/>
+        <w:adjustRightInd/>
+        <w:snapToGrid/>
+        <w:spacing w:line="0" w:lineRule="atLeast"/>
+        <w:ind w:right="0" w:rightChars="0" w:firstLine="480"/>
+        <w:jc w:val="left"/>
+        <w:textAlignment w:val="auto"/>
+        <w:outlineLvl w:val="9"/>
+        <w:rPr>
+          <w:rFonts w:hint="eastAsia" w:asciiTheme="minorEastAsia" w:hAnsiTheme="minorEastAsia" w:cstheme="minorEastAsia"/>
+          <w:sz w:val="24"/>
+          <w:szCs w:val="24"/>
+          <w:lang w:val="en-US" w:eastAsia="zh-CN"/>
+        </w:rPr>
+      </w:pPr>
+      <w:r>
+        <w:rPr>
+          <w:rFonts w:hint="eastAsia" w:asciiTheme="minorEastAsia" w:hAnsiTheme="minorEastAsia" w:cstheme="minorEastAsia"/>
+          <w:sz w:val="24"/>
+          <w:szCs w:val="24"/>
+          <w:lang w:val="en-US" w:eastAsia="zh-CN"/>
+        </w:rPr>
+        <w:t>Promise.all方法的参数必须实现了Iterator 接口，且返回的每个成员都是 Promise 实例，如果不是，就先调用Promise.resolve方法，将该成员转为 Promise 实例</w:t>
+      </w:r>
+    </w:p>
+    <w:p>
+      <w:pPr>
+        <w:keepNext w:val="0"/>
+        <w:keepLines w:val="0"/>
+        <w:pageBreakBefore w:val="0"/>
+        <w:widowControl w:val="0"/>
+        <w:numPr>
+          <w:ilvl w:val="0"/>
+          <w:numId w:val="0"/>
+        </w:numPr>
+        <w:kinsoku/>
+        <w:wordWrap/>
+        <w:overflowPunct/>
+        <w:topLinePunct w:val="0"/>
+        <w:autoSpaceDE/>
+        <w:autoSpaceDN/>
+        <w:bidi w:val="0"/>
+        <w:adjustRightInd/>
+        <w:snapToGrid/>
+        <w:spacing w:line="0" w:lineRule="atLeast"/>
+        <w:ind w:right="0" w:rightChars="0" w:firstLine="480"/>
+        <w:jc w:val="left"/>
+        <w:textAlignment w:val="auto"/>
+        <w:outlineLvl w:val="9"/>
+        <w:rPr>
+          <w:rFonts w:hint="eastAsia" w:asciiTheme="minorEastAsia" w:hAnsiTheme="minorEastAsia" w:cstheme="minorEastAsia"/>
+          <w:sz w:val="24"/>
+          <w:szCs w:val="24"/>
+          <w:lang w:val="en-US" w:eastAsia="zh-CN"/>
+        </w:rPr>
+      </w:pPr>
+      <w:r>
+        <w:rPr>
+          <w:rFonts w:hint="eastAsia" w:asciiTheme="minorEastAsia" w:hAnsiTheme="minorEastAsia" w:cstheme="minorEastAsia"/>
+          <w:sz w:val="24"/>
+          <w:szCs w:val="24"/>
+          <w:lang w:val="en-US" w:eastAsia="zh-CN"/>
+        </w:rPr>
+        <w:t>Promise.all方法的参数成员全为Resolved，才返回Resolved。</w:t>
+      </w:r>
+    </w:p>
+    <w:p>
+      <w:pPr>
+        <w:keepNext w:val="0"/>
+        <w:keepLines w:val="0"/>
+        <w:pageBreakBefore w:val="0"/>
+        <w:widowControl w:val="0"/>
+        <w:numPr>
+          <w:ilvl w:val="0"/>
+          <w:numId w:val="0"/>
+        </w:numPr>
+        <w:kinsoku/>
+        <w:wordWrap/>
+        <w:overflowPunct/>
+        <w:topLinePunct w:val="0"/>
+        <w:autoSpaceDE/>
+        <w:autoSpaceDN/>
+        <w:bidi w:val="0"/>
+        <w:adjustRightInd/>
+        <w:snapToGrid/>
+        <w:spacing w:line="0" w:lineRule="atLeast"/>
+        <w:ind w:right="0" w:rightChars="0" w:firstLine="480"/>
+        <w:jc w:val="left"/>
+        <w:textAlignment w:val="auto"/>
+        <w:outlineLvl w:val="9"/>
+        <w:rPr>
+          <w:rFonts w:hint="eastAsia" w:asciiTheme="minorEastAsia" w:hAnsiTheme="minorEastAsia" w:cstheme="minorEastAsia"/>
+          <w:sz w:val="24"/>
+          <w:szCs w:val="24"/>
+          <w:lang w:val="en-US" w:eastAsia="zh-CN"/>
+        </w:rPr>
+      </w:pPr>
+    </w:p>
+    <w:p>
+      <w:pPr>
+        <w:keepNext w:val="0"/>
+        <w:keepLines w:val="0"/>
+        <w:pageBreakBefore w:val="0"/>
+        <w:widowControl w:val="0"/>
+        <w:numPr>
+          <w:ilvl w:val="0"/>
+          <w:numId w:val="0"/>
+        </w:numPr>
+        <w:kinsoku/>
+        <w:wordWrap/>
+        <w:overflowPunct/>
+        <w:topLinePunct w:val="0"/>
+        <w:autoSpaceDE/>
+        <w:autoSpaceDN/>
+        <w:bidi w:val="0"/>
+        <w:adjustRightInd/>
+        <w:snapToGrid/>
+        <w:spacing w:line="0" w:lineRule="atLeast"/>
+        <w:ind w:right="0" w:rightChars="0"/>
+        <w:jc w:val="left"/>
+        <w:textAlignment w:val="auto"/>
+        <w:outlineLvl w:val="9"/>
+        <w:rPr>
+          <w:rFonts w:hint="eastAsia" w:asciiTheme="minorEastAsia" w:hAnsiTheme="minorEastAsia" w:cstheme="minorEastAsia"/>
+          <w:sz w:val="24"/>
+          <w:szCs w:val="24"/>
+          <w:lang w:val="en-US" w:eastAsia="zh-CN"/>
+        </w:rPr>
+      </w:pPr>
+      <w:r>
+        <w:rPr>
+          <w:rFonts w:hint="eastAsia" w:asciiTheme="minorEastAsia" w:hAnsiTheme="minorEastAsia" w:cstheme="minorEastAsia"/>
+          <w:sz w:val="24"/>
+          <w:szCs w:val="24"/>
+          <w:lang w:val="en-US" w:eastAsia="zh-CN"/>
+        </w:rPr>
+        <w:t>（6）Promise.race()</w:t>
+      </w:r>
+    </w:p>
+    <w:p>
+      <w:pPr>
+        <w:keepNext w:val="0"/>
+        <w:keepLines w:val="0"/>
+        <w:pageBreakBefore w:val="0"/>
+        <w:widowControl w:val="0"/>
+        <w:numPr>
+          <w:ilvl w:val="0"/>
+          <w:numId w:val="0"/>
+        </w:numPr>
+        <w:kinsoku/>
+        <w:wordWrap/>
+        <w:overflowPunct/>
+        <w:topLinePunct w:val="0"/>
+        <w:autoSpaceDE/>
+        <w:autoSpaceDN/>
+        <w:bidi w:val="0"/>
+        <w:adjustRightInd/>
+        <w:snapToGrid/>
+        <w:spacing w:line="0" w:lineRule="atLeast"/>
+        <w:ind w:right="0" w:rightChars="0"/>
+        <w:jc w:val="left"/>
+        <w:textAlignment w:val="auto"/>
+        <w:outlineLvl w:val="9"/>
+        <w:rPr>
+          <w:rFonts w:hint="eastAsia" w:asciiTheme="minorEastAsia" w:hAnsiTheme="minorEastAsia" w:cstheme="minorEastAsia"/>
+          <w:sz w:val="24"/>
+          <w:szCs w:val="24"/>
+          <w:lang w:val="en-US" w:eastAsia="zh-CN"/>
+        </w:rPr>
+      </w:pPr>
+      <w:r>
+        <w:rPr>
+          <w:rFonts w:hint="eastAsia" w:asciiTheme="minorEastAsia" w:hAnsiTheme="minorEastAsia" w:cstheme="minorEastAsia"/>
+          <w:sz w:val="24"/>
+          <w:szCs w:val="24"/>
+          <w:lang w:val="en-US" w:eastAsia="zh-CN"/>
+        </w:rPr>
+        <w:t xml:space="preserve">    Promise.race方法的参数必须实现了Iterator 接口，且返回的每个成员都是 Promise 实例，如果不是，就先调用Promise.resolve方法，将该成员转为 Promise 实例</w:t>
+      </w:r>
+    </w:p>
+    <w:p>
+      <w:pPr>
+        <w:keepNext w:val="0"/>
+        <w:keepLines w:val="0"/>
+        <w:pageBreakBefore w:val="0"/>
+        <w:widowControl w:val="0"/>
+        <w:numPr>
+          <w:ilvl w:val="0"/>
+          <w:numId w:val="0"/>
+        </w:numPr>
+        <w:kinsoku/>
+        <w:wordWrap/>
+        <w:overflowPunct/>
+        <w:topLinePunct w:val="0"/>
+        <w:autoSpaceDE/>
+        <w:autoSpaceDN/>
+        <w:bidi w:val="0"/>
+        <w:adjustRightInd/>
+        <w:snapToGrid/>
+        <w:spacing w:line="0" w:lineRule="atLeast"/>
+        <w:ind w:right="0" w:rightChars="0" w:firstLine="480"/>
+        <w:jc w:val="left"/>
+        <w:textAlignment w:val="auto"/>
+        <w:outlineLvl w:val="9"/>
+        <w:rPr>
+          <w:rFonts w:hint="eastAsia" w:asciiTheme="minorEastAsia" w:hAnsiTheme="minorEastAsia" w:cstheme="minorEastAsia"/>
+          <w:sz w:val="24"/>
+          <w:szCs w:val="24"/>
+          <w:lang w:val="en-US" w:eastAsia="zh-CN"/>
+        </w:rPr>
+      </w:pPr>
+      <w:r>
+        <w:rPr>
+          <w:rFonts w:hint="eastAsia" w:asciiTheme="minorEastAsia" w:hAnsiTheme="minorEastAsia" w:cstheme="minorEastAsia"/>
+          <w:sz w:val="24"/>
+          <w:szCs w:val="24"/>
+          <w:lang w:val="en-US" w:eastAsia="zh-CN"/>
+        </w:rPr>
+        <w:t>Promise.race的返回状态由参数中率先改变状态的Promise 实例决定</w:t>
+      </w:r>
+    </w:p>
+    <w:p>
+      <w:pPr>
+        <w:keepNext w:val="0"/>
+        <w:keepLines w:val="0"/>
+        <w:pageBreakBefore w:val="0"/>
+        <w:widowControl w:val="0"/>
+        <w:numPr>
+          <w:ilvl w:val="0"/>
+          <w:numId w:val="0"/>
+        </w:numPr>
+        <w:kinsoku/>
+        <w:wordWrap/>
+        <w:overflowPunct/>
+        <w:topLinePunct w:val="0"/>
+        <w:autoSpaceDE/>
+        <w:autoSpaceDN/>
+        <w:bidi w:val="0"/>
+        <w:adjustRightInd/>
+        <w:snapToGrid/>
+        <w:spacing w:line="0" w:lineRule="atLeast"/>
+        <w:ind w:right="0" w:rightChars="0" w:firstLine="480"/>
+        <w:jc w:val="left"/>
+        <w:textAlignment w:val="auto"/>
+        <w:outlineLvl w:val="9"/>
+        <w:rPr>
+          <w:rFonts w:hint="eastAsia" w:asciiTheme="minorEastAsia" w:hAnsiTheme="minorEastAsia" w:cstheme="minorEastAsia"/>
+          <w:sz w:val="24"/>
+          <w:szCs w:val="24"/>
+          <w:lang w:val="en-US" w:eastAsia="zh-CN"/>
+        </w:rPr>
+      </w:pPr>
+    </w:p>
+    <w:p>
+      <w:pPr>
+        <w:keepNext w:val="0"/>
+        <w:keepLines w:val="0"/>
+        <w:pageBreakBefore w:val="0"/>
+        <w:widowControl w:val="0"/>
+        <w:numPr>
+          <w:ilvl w:val="0"/>
+          <w:numId w:val="0"/>
+        </w:numPr>
+        <w:kinsoku/>
+        <w:wordWrap/>
+        <w:overflowPunct/>
+        <w:topLinePunct w:val="0"/>
+        <w:autoSpaceDE/>
+        <w:autoSpaceDN/>
+        <w:bidi w:val="0"/>
+        <w:adjustRightInd/>
+        <w:snapToGrid/>
+        <w:spacing w:line="0" w:lineRule="atLeast"/>
+        <w:ind w:right="0" w:rightChars="0"/>
+        <w:jc w:val="left"/>
+        <w:textAlignment w:val="auto"/>
+        <w:outlineLvl w:val="9"/>
+        <w:rPr>
+          <w:rFonts w:hint="eastAsia" w:asciiTheme="minorEastAsia" w:hAnsiTheme="minorEastAsia" w:cstheme="minorEastAsia"/>
+          <w:sz w:val="24"/>
+          <w:szCs w:val="24"/>
+          <w:lang w:val="en-US" w:eastAsia="zh-CN"/>
+        </w:rPr>
+      </w:pPr>
+      <w:r>
+        <w:rPr>
+          <w:rFonts w:hint="eastAsia" w:asciiTheme="minorEastAsia" w:hAnsiTheme="minorEastAsia" w:cstheme="minorEastAsia"/>
+          <w:sz w:val="24"/>
+          <w:szCs w:val="24"/>
+          <w:lang w:val="en-US" w:eastAsia="zh-CN"/>
+        </w:rPr>
+        <w:t>（7）Promise.resolve()</w:t>
+      </w:r>
+    </w:p>
+    <w:p>
+      <w:pPr>
+        <w:keepNext w:val="0"/>
+        <w:keepLines w:val="0"/>
+        <w:pageBreakBefore w:val="0"/>
+        <w:widowControl w:val="0"/>
+        <w:numPr>
+          <w:ilvl w:val="0"/>
+          <w:numId w:val="0"/>
+        </w:numPr>
+        <w:kinsoku/>
+        <w:wordWrap/>
+        <w:overflowPunct/>
+        <w:topLinePunct w:val="0"/>
+        <w:autoSpaceDE/>
+        <w:autoSpaceDN/>
+        <w:bidi w:val="0"/>
+        <w:adjustRightInd/>
+        <w:snapToGrid/>
+        <w:spacing w:line="0" w:lineRule="atLeast"/>
+        <w:ind w:right="0" w:rightChars="0"/>
+        <w:jc w:val="left"/>
+        <w:textAlignment w:val="auto"/>
+        <w:outlineLvl w:val="9"/>
+        <w:rPr>
+          <w:rFonts w:hint="eastAsia" w:asciiTheme="minorEastAsia" w:hAnsiTheme="minorEastAsia" w:cstheme="minorEastAsia"/>
+          <w:sz w:val="24"/>
+          <w:szCs w:val="24"/>
+          <w:lang w:val="en-US" w:eastAsia="zh-CN"/>
+        </w:rPr>
+      </w:pPr>
+      <w:r>
+        <w:rPr>
+          <w:rFonts w:hint="eastAsia" w:asciiTheme="minorEastAsia" w:hAnsiTheme="minorEastAsia" w:cstheme="minorEastAsia"/>
+          <w:sz w:val="24"/>
+          <w:szCs w:val="24"/>
+          <w:lang w:val="en-US" w:eastAsia="zh-CN"/>
+        </w:rPr>
+        <w:t xml:space="preserve">    将现有对象转为Promise对象</w:t>
+      </w:r>
+    </w:p>
+    <w:p>
+      <w:pPr>
+        <w:keepNext w:val="0"/>
+        <w:keepLines w:val="0"/>
+        <w:pageBreakBefore w:val="0"/>
+        <w:widowControl w:val="0"/>
+        <w:numPr>
+          <w:ilvl w:val="0"/>
+          <w:numId w:val="0"/>
+        </w:numPr>
+        <w:kinsoku/>
+        <w:wordWrap/>
+        <w:overflowPunct/>
+        <w:topLinePunct w:val="0"/>
+        <w:autoSpaceDE/>
+        <w:autoSpaceDN/>
+        <w:bidi w:val="0"/>
+        <w:adjustRightInd/>
+        <w:snapToGrid/>
+        <w:spacing w:line="0" w:lineRule="atLeast"/>
+        <w:ind w:right="0" w:rightChars="0" w:firstLine="480"/>
+        <w:jc w:val="left"/>
+        <w:textAlignment w:val="auto"/>
+        <w:outlineLvl w:val="9"/>
+        <w:rPr>
+          <w:rFonts w:hint="eastAsia" w:asciiTheme="minorEastAsia" w:hAnsiTheme="minorEastAsia" w:cstheme="minorEastAsia"/>
+          <w:sz w:val="24"/>
+          <w:szCs w:val="24"/>
+          <w:lang w:val="en-US" w:eastAsia="zh-CN"/>
+        </w:rPr>
+      </w:pPr>
+    </w:p>
+    <w:p>
+      <w:pPr>
+        <w:keepNext w:val="0"/>
+        <w:keepLines w:val="0"/>
+        <w:pageBreakBefore w:val="0"/>
+        <w:widowControl w:val="0"/>
+        <w:numPr>
+          <w:ilvl w:val="0"/>
+          <w:numId w:val="0"/>
+        </w:numPr>
+        <w:kinsoku/>
+        <w:wordWrap/>
+        <w:overflowPunct/>
+        <w:topLinePunct w:val="0"/>
+        <w:autoSpaceDE/>
+        <w:autoSpaceDN/>
+        <w:bidi w:val="0"/>
+        <w:adjustRightInd/>
+        <w:snapToGrid/>
+        <w:spacing w:line="0" w:lineRule="atLeast"/>
+        <w:ind w:right="0" w:rightChars="0" w:firstLine="480"/>
+        <w:jc w:val="left"/>
+        <w:textAlignment w:val="auto"/>
+        <w:outlineLvl w:val="9"/>
+        <w:rPr>
+          <w:rFonts w:hint="eastAsia" w:asciiTheme="minorEastAsia" w:hAnsiTheme="minorEastAsia" w:cstheme="minorEastAsia"/>
+          <w:sz w:val="24"/>
+          <w:szCs w:val="24"/>
+          <w:lang w:val="en-US" w:eastAsia="zh-CN"/>
+        </w:rPr>
+      </w:pPr>
+      <w:r>
+        <w:rPr>
+          <w:rFonts w:hint="eastAsia" w:asciiTheme="minorEastAsia" w:hAnsiTheme="minorEastAsia" w:cstheme="minorEastAsia"/>
+          <w:sz w:val="24"/>
+          <w:szCs w:val="24"/>
+          <w:lang w:val="en-US" w:eastAsia="zh-CN"/>
+        </w:rPr>
+        <w:t>参数分成四种情况：</w:t>
+      </w:r>
+    </w:p>
+    <w:p>
+      <w:pPr>
+        <w:keepNext w:val="0"/>
+        <w:keepLines w:val="0"/>
+        <w:pageBreakBefore w:val="0"/>
+        <w:widowControl w:val="0"/>
+        <w:numPr>
+          <w:ilvl w:val="0"/>
+          <w:numId w:val="0"/>
+        </w:numPr>
+        <w:kinsoku/>
+        <w:wordWrap/>
+        <w:overflowPunct/>
+        <w:topLinePunct w:val="0"/>
+        <w:autoSpaceDE/>
+        <w:autoSpaceDN/>
+        <w:bidi w:val="0"/>
+        <w:adjustRightInd/>
+        <w:snapToGrid/>
+        <w:spacing w:line="0" w:lineRule="atLeast"/>
+        <w:ind w:right="0" w:rightChars="0" w:firstLine="480"/>
+        <w:jc w:val="left"/>
+        <w:textAlignment w:val="auto"/>
+        <w:outlineLvl w:val="9"/>
+        <w:rPr>
+          <w:rFonts w:hint="eastAsia" w:asciiTheme="minorEastAsia" w:hAnsiTheme="minorEastAsia" w:cstheme="minorEastAsia"/>
+          <w:sz w:val="24"/>
+          <w:szCs w:val="24"/>
+          <w:lang w:val="en-US" w:eastAsia="zh-CN"/>
+        </w:rPr>
+      </w:pPr>
+      <w:r>
+        <w:rPr>
+          <w:rFonts w:hint="eastAsia" w:asciiTheme="minorEastAsia" w:hAnsiTheme="minorEastAsia" w:cstheme="minorEastAsia"/>
+          <w:sz w:val="24"/>
+          <w:szCs w:val="24"/>
+          <w:lang w:val="en-US" w:eastAsia="zh-CN"/>
+        </w:rPr>
+        <w:t>（a）参数是Promise实例。直接返回这个实例。</w:t>
+      </w:r>
+    </w:p>
+    <w:p>
+      <w:pPr>
+        <w:keepNext w:val="0"/>
+        <w:keepLines w:val="0"/>
+        <w:pageBreakBefore w:val="0"/>
+        <w:widowControl w:val="0"/>
+        <w:numPr>
+          <w:ilvl w:val="0"/>
+          <w:numId w:val="0"/>
+        </w:numPr>
+        <w:kinsoku/>
+        <w:wordWrap/>
+        <w:overflowPunct/>
+        <w:topLinePunct w:val="0"/>
+        <w:autoSpaceDE/>
+        <w:autoSpaceDN/>
+        <w:bidi w:val="0"/>
+        <w:adjustRightInd/>
+        <w:snapToGrid/>
+        <w:spacing w:line="0" w:lineRule="atLeast"/>
+        <w:ind w:right="0" w:rightChars="0" w:firstLine="480"/>
+        <w:jc w:val="left"/>
+        <w:textAlignment w:val="auto"/>
+        <w:outlineLvl w:val="9"/>
+        <w:rPr>
+          <w:rFonts w:hint="eastAsia" w:asciiTheme="minorEastAsia" w:hAnsiTheme="minorEastAsia" w:cstheme="minorEastAsia"/>
+          <w:sz w:val="24"/>
+          <w:szCs w:val="24"/>
+          <w:lang w:val="en-US" w:eastAsia="zh-CN"/>
+        </w:rPr>
+      </w:pPr>
+      <w:r>
+        <w:rPr>
+          <w:rFonts w:hint="eastAsia" w:asciiTheme="minorEastAsia" w:hAnsiTheme="minorEastAsia" w:cstheme="minorEastAsia"/>
+          <w:sz w:val="24"/>
+          <w:szCs w:val="24"/>
+          <w:lang w:val="en-US" w:eastAsia="zh-CN"/>
+        </w:rPr>
+        <w:t>（b）参数是thenable对象（具有then方法的对象）。将这个对象转为Promise对象，然后立即执行thenable对象的then方法。</w:t>
+      </w:r>
+    </w:p>
+    <w:p>
+      <w:pPr>
+        <w:keepNext w:val="0"/>
+        <w:keepLines w:val="0"/>
+        <w:pageBreakBefore w:val="0"/>
+        <w:widowControl w:val="0"/>
+        <w:numPr>
+          <w:ilvl w:val="0"/>
+          <w:numId w:val="0"/>
+        </w:numPr>
+        <w:kinsoku/>
+        <w:wordWrap/>
+        <w:overflowPunct/>
+        <w:topLinePunct w:val="0"/>
+        <w:autoSpaceDE/>
+        <w:autoSpaceDN/>
+        <w:bidi w:val="0"/>
+        <w:adjustRightInd/>
+        <w:snapToGrid/>
+        <w:spacing w:line="0" w:lineRule="atLeast"/>
+        <w:ind w:right="0" w:rightChars="0" w:firstLine="480"/>
+        <w:jc w:val="left"/>
+        <w:textAlignment w:val="auto"/>
+        <w:outlineLvl w:val="9"/>
+        <w:rPr>
+          <w:rFonts w:hint="eastAsia" w:asciiTheme="minorEastAsia" w:hAnsiTheme="minorEastAsia" w:cstheme="minorEastAsia"/>
+          <w:sz w:val="24"/>
+          <w:szCs w:val="24"/>
+          <w:lang w:val="en-US" w:eastAsia="zh-CN"/>
+        </w:rPr>
+      </w:pPr>
+      <w:r>
+        <w:rPr>
+          <w:rFonts w:hint="eastAsia" w:asciiTheme="minorEastAsia" w:hAnsiTheme="minorEastAsia" w:cstheme="minorEastAsia"/>
+          <w:sz w:val="24"/>
+          <w:szCs w:val="24"/>
+          <w:lang w:val="en-US" w:eastAsia="zh-CN"/>
+        </w:rPr>
+        <w:t>（c）参数不是thenable对象，或根本就不是对象。返回新的Promise对象，状态为Resolved。</w:t>
+      </w:r>
+    </w:p>
+    <w:p>
+      <w:pPr>
+        <w:keepNext w:val="0"/>
+        <w:keepLines w:val="0"/>
+        <w:pageBreakBefore w:val="0"/>
+        <w:widowControl w:val="0"/>
+        <w:numPr>
+          <w:ilvl w:val="0"/>
+          <w:numId w:val="0"/>
+        </w:numPr>
+        <w:kinsoku/>
+        <w:wordWrap/>
+        <w:overflowPunct/>
+        <w:topLinePunct w:val="0"/>
+        <w:autoSpaceDE/>
+        <w:autoSpaceDN/>
+        <w:bidi w:val="0"/>
+        <w:adjustRightInd/>
+        <w:snapToGrid/>
+        <w:spacing w:line="0" w:lineRule="atLeast"/>
+        <w:ind w:right="0" w:rightChars="0" w:firstLine="480"/>
+        <w:jc w:val="left"/>
+        <w:textAlignment w:val="auto"/>
+        <w:outlineLvl w:val="9"/>
+        <w:rPr>
+          <w:rFonts w:hint="eastAsia" w:asciiTheme="minorEastAsia" w:hAnsiTheme="minorEastAsia" w:cstheme="minorEastAsia"/>
+          <w:sz w:val="24"/>
+          <w:szCs w:val="24"/>
+          <w:lang w:val="en-US" w:eastAsia="zh-CN"/>
+        </w:rPr>
+      </w:pPr>
+      <w:r>
+        <w:rPr>
+          <w:rFonts w:hint="eastAsia" w:asciiTheme="minorEastAsia" w:hAnsiTheme="minorEastAsia" w:cstheme="minorEastAsia"/>
+          <w:sz w:val="24"/>
+          <w:szCs w:val="24"/>
+          <w:lang w:val="en-US" w:eastAsia="zh-CN"/>
+        </w:rPr>
+        <w:t>（d）不带有任何参数。返回新的Promise对象，状态为Resolved。</w:t>
+      </w:r>
+    </w:p>
+    <w:p>
+      <w:pPr>
+        <w:keepNext w:val="0"/>
+        <w:keepLines w:val="0"/>
+        <w:pageBreakBefore w:val="0"/>
+        <w:widowControl w:val="0"/>
+        <w:numPr>
+          <w:ilvl w:val="0"/>
+          <w:numId w:val="0"/>
+        </w:numPr>
+        <w:kinsoku/>
+        <w:wordWrap/>
+        <w:overflowPunct/>
+        <w:topLinePunct w:val="0"/>
+        <w:autoSpaceDE/>
+        <w:autoSpaceDN/>
+        <w:bidi w:val="0"/>
+        <w:adjustRightInd/>
+        <w:snapToGrid/>
+        <w:spacing w:line="0" w:lineRule="atLeast"/>
+        <w:ind w:right="0" w:rightChars="0" w:firstLine="480"/>
+        <w:jc w:val="left"/>
+        <w:textAlignment w:val="auto"/>
+        <w:outlineLvl w:val="9"/>
+        <w:rPr>
+          <w:rFonts w:hint="eastAsia" w:asciiTheme="minorEastAsia" w:hAnsiTheme="minorEastAsia" w:cstheme="minorEastAsia"/>
+          <w:sz w:val="24"/>
+          <w:szCs w:val="24"/>
+          <w:lang w:val="en-US" w:eastAsia="zh-CN"/>
+        </w:rPr>
+      </w:pPr>
+    </w:p>
+    <w:p>
+      <w:pPr>
+        <w:keepNext w:val="0"/>
+        <w:keepLines w:val="0"/>
+        <w:pageBreakBefore w:val="0"/>
+        <w:widowControl w:val="0"/>
+        <w:numPr>
+          <w:ilvl w:val="0"/>
+          <w:numId w:val="0"/>
+        </w:numPr>
+        <w:kinsoku/>
+        <w:wordWrap/>
+        <w:overflowPunct/>
+        <w:topLinePunct w:val="0"/>
+        <w:autoSpaceDE/>
+        <w:autoSpaceDN/>
+        <w:bidi w:val="0"/>
+        <w:adjustRightInd/>
+        <w:snapToGrid/>
+        <w:spacing w:line="0" w:lineRule="atLeast"/>
+        <w:ind w:right="0" w:rightChars="0" w:firstLine="480"/>
+        <w:jc w:val="left"/>
+        <w:textAlignment w:val="auto"/>
+        <w:outlineLvl w:val="9"/>
+        <w:rPr>
+          <w:rFonts w:hint="eastAsia" w:asciiTheme="minorEastAsia" w:hAnsiTheme="minorEastAsia" w:cstheme="minorEastAsia"/>
+          <w:sz w:val="24"/>
+          <w:szCs w:val="24"/>
+          <w:lang w:val="en-US" w:eastAsia="zh-CN"/>
+        </w:rPr>
+      </w:pPr>
+      <w:r>
+        <w:rPr>
+          <w:rFonts w:hint="eastAsia" w:asciiTheme="minorEastAsia" w:hAnsiTheme="minorEastAsia" w:cstheme="minorEastAsia"/>
+          <w:sz w:val="24"/>
+          <w:szCs w:val="24"/>
+          <w:lang w:val="en-US" w:eastAsia="zh-CN"/>
+        </w:rPr>
+        <w:t>立即resolve的Promise对象，是在本轮“事件循环”（event loop）的结束时，而不是在下一轮“事件循环”（event loop）的开始时。</w:t>
+      </w:r>
+    </w:p>
+    <w:p>
+      <w:pPr>
+        <w:keepNext w:val="0"/>
+        <w:keepLines w:val="0"/>
+        <w:pageBreakBefore w:val="0"/>
+        <w:widowControl w:val="0"/>
+        <w:numPr>
+          <w:ilvl w:val="0"/>
+          <w:numId w:val="0"/>
+        </w:numPr>
+        <w:kinsoku/>
+        <w:wordWrap/>
+        <w:overflowPunct/>
+        <w:topLinePunct w:val="0"/>
+        <w:autoSpaceDE/>
+        <w:autoSpaceDN/>
+        <w:bidi w:val="0"/>
+        <w:adjustRightInd/>
+        <w:snapToGrid/>
+        <w:spacing w:line="0" w:lineRule="atLeast"/>
+        <w:ind w:right="0" w:rightChars="0" w:firstLine="480"/>
+        <w:jc w:val="left"/>
+        <w:textAlignment w:val="auto"/>
+        <w:outlineLvl w:val="9"/>
+        <w:rPr>
+          <w:rFonts w:hint="eastAsia" w:asciiTheme="minorEastAsia" w:hAnsiTheme="minorEastAsia" w:cstheme="minorEastAsia"/>
+          <w:sz w:val="24"/>
+          <w:szCs w:val="24"/>
+          <w:lang w:val="en-US" w:eastAsia="zh-CN"/>
+        </w:rPr>
+      </w:pPr>
+    </w:p>
+    <w:p>
+      <w:pPr>
+        <w:keepNext w:val="0"/>
+        <w:keepLines w:val="0"/>
+        <w:pageBreakBefore w:val="0"/>
+        <w:widowControl w:val="0"/>
+        <w:numPr>
+          <w:ilvl w:val="0"/>
+          <w:numId w:val="0"/>
+        </w:numPr>
+        <w:kinsoku/>
+        <w:wordWrap/>
+        <w:overflowPunct/>
+        <w:topLinePunct w:val="0"/>
+        <w:autoSpaceDE/>
+        <w:autoSpaceDN/>
+        <w:bidi w:val="0"/>
+        <w:adjustRightInd/>
+        <w:snapToGrid/>
+        <w:spacing w:line="0" w:lineRule="atLeast"/>
+        <w:ind w:right="0" w:rightChars="0"/>
+        <w:jc w:val="left"/>
+        <w:textAlignment w:val="auto"/>
+        <w:outlineLvl w:val="9"/>
+        <w:rPr>
+          <w:rFonts w:hint="eastAsia" w:asciiTheme="minorEastAsia" w:hAnsiTheme="minorEastAsia" w:cstheme="minorEastAsia"/>
+          <w:sz w:val="24"/>
+          <w:szCs w:val="24"/>
+          <w:lang w:val="en-US" w:eastAsia="zh-CN"/>
+        </w:rPr>
+      </w:pPr>
+      <w:r>
+        <w:rPr>
+          <w:rFonts w:hint="eastAsia" w:asciiTheme="minorEastAsia" w:hAnsiTheme="minorEastAsia" w:cstheme="minorEastAsia"/>
+          <w:sz w:val="24"/>
+          <w:szCs w:val="24"/>
+          <w:lang w:val="en-US" w:eastAsia="zh-CN"/>
+        </w:rPr>
+        <w:t>（8）Promise.reject()</w:t>
+      </w:r>
+    </w:p>
+    <w:p>
+      <w:pPr>
+        <w:keepNext w:val="0"/>
+        <w:keepLines w:val="0"/>
+        <w:pageBreakBefore w:val="0"/>
+        <w:widowControl w:val="0"/>
+        <w:numPr>
+          <w:ilvl w:val="0"/>
+          <w:numId w:val="0"/>
+        </w:numPr>
+        <w:kinsoku/>
+        <w:wordWrap/>
+        <w:overflowPunct/>
+        <w:topLinePunct w:val="0"/>
+        <w:autoSpaceDE/>
+        <w:autoSpaceDN/>
+        <w:bidi w:val="0"/>
+        <w:adjustRightInd/>
+        <w:snapToGrid/>
+        <w:spacing w:line="0" w:lineRule="atLeast"/>
+        <w:ind w:right="0" w:rightChars="0"/>
+        <w:jc w:val="left"/>
+        <w:textAlignment w:val="auto"/>
+        <w:outlineLvl w:val="9"/>
+        <w:rPr>
+          <w:rFonts w:hint="eastAsia" w:asciiTheme="minorEastAsia" w:hAnsiTheme="minorEastAsia" w:eastAsiaTheme="minorEastAsia" w:cstheme="minorEastAsia"/>
+          <w:sz w:val="24"/>
+          <w:szCs w:val="24"/>
+          <w:lang w:val="en-US" w:eastAsia="zh-CN"/>
+        </w:rPr>
+      </w:pPr>
+      <w:r>
+        <w:rPr>
+          <w:rFonts w:hint="eastAsia" w:asciiTheme="minorEastAsia" w:hAnsiTheme="minorEastAsia" w:cstheme="minorEastAsia"/>
+          <w:sz w:val="24"/>
+          <w:szCs w:val="24"/>
+          <w:lang w:val="en-US" w:eastAsia="zh-CN"/>
+        </w:rPr>
+        <w:t xml:space="preserve">    返回一个新的 Promise 实例，该实例的状态为rejected。</w:t>
+      </w:r>
+    </w:p>
+    <w:p>
+      <w:pPr>
+        <w:keepNext w:val="0"/>
+        <w:keepLines w:val="0"/>
+        <w:pageBreakBefore w:val="0"/>
+        <w:widowControl w:val="0"/>
+        <w:numPr>
+          <w:ilvl w:val="0"/>
+          <w:numId w:val="0"/>
+        </w:numPr>
+        <w:kinsoku/>
+        <w:wordWrap/>
+        <w:overflowPunct/>
+        <w:topLinePunct w:val="0"/>
+        <w:autoSpaceDE/>
+        <w:autoSpaceDN/>
+        <w:bidi w:val="0"/>
+        <w:adjustRightInd/>
+        <w:snapToGrid/>
+        <w:spacing w:line="0" w:lineRule="atLeast"/>
+        <w:ind w:right="0" w:rightChars="0" w:firstLine="480"/>
+        <w:jc w:val="left"/>
+        <w:textAlignment w:val="auto"/>
+        <w:outlineLvl w:val="9"/>
+        <w:rPr>
+          <w:rFonts w:hint="eastAsia" w:asciiTheme="minorEastAsia" w:hAnsiTheme="minorEastAsia" w:cstheme="minorEastAsia"/>
+          <w:sz w:val="24"/>
+          <w:szCs w:val="24"/>
+          <w:lang w:val="en-US" w:eastAsia="zh-CN"/>
+        </w:rPr>
+      </w:pPr>
+    </w:p>
+    <w:p>
+      <w:pPr>
+        <w:keepNext w:val="0"/>
+        <w:keepLines w:val="0"/>
+        <w:pageBreakBefore w:val="0"/>
+        <w:widowControl w:val="0"/>
+        <w:numPr>
+          <w:ilvl w:val="0"/>
+          <w:numId w:val="0"/>
+        </w:numPr>
+        <w:kinsoku/>
+        <w:wordWrap/>
+        <w:overflowPunct/>
+        <w:topLinePunct w:val="0"/>
+        <w:autoSpaceDE/>
+        <w:autoSpaceDN/>
+        <w:bidi w:val="0"/>
+        <w:adjustRightInd/>
+        <w:snapToGrid/>
+        <w:spacing w:line="0" w:lineRule="atLeast"/>
+        <w:ind w:right="0" w:rightChars="0"/>
+        <w:jc w:val="left"/>
+        <w:textAlignment w:val="auto"/>
+        <w:outlineLvl w:val="9"/>
+        <w:rPr>
+          <w:rFonts w:hint="eastAsia" w:asciiTheme="minorEastAsia" w:hAnsiTheme="minorEastAsia" w:cstheme="minorEastAsia"/>
+          <w:sz w:val="24"/>
+          <w:szCs w:val="24"/>
+          <w:lang w:val="en-US" w:eastAsia="zh-CN"/>
+        </w:rPr>
+      </w:pPr>
+    </w:p>
+    <w:p>
+      <w:pPr>
+        <w:keepNext w:val="0"/>
+        <w:keepLines w:val="0"/>
+        <w:pageBreakBefore w:val="0"/>
+        <w:widowControl w:val="0"/>
+        <w:numPr>
+          <w:ilvl w:val="0"/>
+          <w:numId w:val="0"/>
+        </w:numPr>
+        <w:kinsoku/>
+        <w:wordWrap/>
+        <w:overflowPunct/>
+        <w:topLinePunct w:val="0"/>
+        <w:autoSpaceDE/>
+        <w:autoSpaceDN/>
+        <w:bidi w:val="0"/>
+        <w:adjustRightInd/>
+        <w:snapToGrid/>
+        <w:spacing w:line="0" w:lineRule="atLeast"/>
+        <w:ind w:right="0" w:rightChars="0"/>
+        <w:jc w:val="left"/>
+        <w:textAlignment w:val="auto"/>
+        <w:outlineLvl w:val="9"/>
+        <w:rPr>
+          <w:rFonts w:hint="eastAsia" w:asciiTheme="minorEastAsia" w:hAnsiTheme="minorEastAsia" w:cstheme="minorEastAsia"/>
+          <w:sz w:val="24"/>
+          <w:szCs w:val="24"/>
+          <w:lang w:val="en-US" w:eastAsia="zh-CN"/>
+        </w:rPr>
+      </w:pPr>
+      <w:r>
+        <w:rPr>
+          <w:rFonts w:hint="eastAsia" w:asciiTheme="minorEastAsia" w:hAnsiTheme="minorEastAsia" w:cstheme="minorEastAsia"/>
+          <w:sz w:val="24"/>
+          <w:szCs w:val="24"/>
+          <w:lang w:val="en-US" w:eastAsia="zh-CN"/>
+        </w:rPr>
+        <w:t>15、Iterator 和 for...of 循环</w:t>
+      </w:r>
       <w:bookmarkStart w:id="0" w:name="_GoBack"/>
       <w:bookmarkEnd w:id="0"/>
-    </w:p>
-    <w:p>
-      <w:pPr>
-        <w:keepNext w:val="0"/>
-        <w:keepLines w:val="0"/>
-        <w:pageBreakBefore w:val="0"/>
-        <w:widowControl w:val="0"/>
-        <w:numPr>
-          <w:ilvl w:val="0"/>
-          <w:numId w:val="0"/>
-        </w:numPr>
-        <w:kinsoku/>
-        <w:wordWrap/>
-        <w:overflowPunct/>
-        <w:topLinePunct w:val="0"/>
-        <w:autoSpaceDE/>
-        <w:autoSpaceDN/>
-        <w:bidi w:val="0"/>
-        <w:adjustRightInd/>
-        <w:snapToGrid/>
-        <w:spacing w:line="0" w:lineRule="atLeast"/>
-        <w:ind w:right="0" w:rightChars="0" w:firstLine="480"/>
-        <w:jc w:val="left"/>
-        <w:textAlignment w:val="auto"/>
-        <w:outlineLvl w:val="9"/>
-        <w:rPr>
-          <w:rFonts w:hint="eastAsia" w:asciiTheme="minorEastAsia" w:hAnsiTheme="minorEastAsia" w:cstheme="minorEastAsia"/>
-          <w:sz w:val="24"/>
-          <w:szCs w:val="24"/>
-          <w:lang w:val="en-US" w:eastAsia="zh-CN"/>
-        </w:rPr>
-      </w:pPr>
-    </w:p>
-    <w:p>
-      <w:pPr>
-        <w:keepNext w:val="0"/>
-        <w:keepLines w:val="0"/>
-        <w:pageBreakBefore w:val="0"/>
-        <w:widowControl w:val="0"/>
-        <w:numPr>
-          <w:ilvl w:val="0"/>
-          <w:numId w:val="0"/>
-        </w:numPr>
-        <w:kinsoku/>
-        <w:wordWrap/>
-        <w:overflowPunct/>
-        <w:topLinePunct w:val="0"/>
-        <w:autoSpaceDE/>
-        <w:autoSpaceDN/>
-        <w:bidi w:val="0"/>
-        <w:adjustRightInd/>
-        <w:snapToGrid/>
-        <w:spacing w:line="0" w:lineRule="atLeast"/>
-        <w:ind w:right="0" w:rightChars="0" w:firstLine="480"/>
-        <w:jc w:val="left"/>
-        <w:textAlignment w:val="auto"/>
-        <w:outlineLvl w:val="9"/>
-        <w:rPr>
-          <w:rFonts w:hint="eastAsia" w:asciiTheme="minorEastAsia" w:hAnsiTheme="minorEastAsia" w:cstheme="minorEastAsia"/>
-          <w:sz w:val="24"/>
-          <w:szCs w:val="24"/>
-          <w:lang w:val="en-US" w:eastAsia="zh-CN"/>
-        </w:rPr>
-      </w:pPr>
-    </w:p>
-    <w:p>
-      <w:pPr>
-        <w:keepNext w:val="0"/>
-        <w:keepLines w:val="0"/>
-        <w:pageBreakBefore w:val="0"/>
-        <w:widowControl w:val="0"/>
-        <w:numPr>
-          <w:ilvl w:val="0"/>
-          <w:numId w:val="0"/>
-        </w:numPr>
-        <w:kinsoku/>
-        <w:wordWrap/>
-        <w:overflowPunct/>
-        <w:topLinePunct w:val="0"/>
-        <w:autoSpaceDE/>
-        <w:autoSpaceDN/>
-        <w:bidi w:val="0"/>
-        <w:adjustRightInd/>
-        <w:snapToGrid/>
-        <w:spacing w:line="0" w:lineRule="atLeast"/>
-        <w:ind w:right="0" w:rightChars="0" w:firstLine="480"/>
-        <w:jc w:val="left"/>
-        <w:textAlignment w:val="auto"/>
-        <w:outlineLvl w:val="9"/>
-        <w:rPr>
-          <w:rFonts w:hint="eastAsia" w:asciiTheme="minorEastAsia" w:hAnsiTheme="minorEastAsia" w:cstheme="minorEastAsia"/>
-          <w:sz w:val="24"/>
-          <w:szCs w:val="24"/>
-          <w:lang w:val="en-US" w:eastAsia="zh-CN"/>
-        </w:rPr>
-      </w:pPr>
-    </w:p>
-    <w:p>
-      <w:pPr>
-        <w:keepNext w:val="0"/>
-        <w:keepLines w:val="0"/>
-        <w:pageBreakBefore w:val="0"/>
-        <w:widowControl w:val="0"/>
-        <w:numPr>
-          <w:ilvl w:val="0"/>
-          <w:numId w:val="0"/>
-        </w:numPr>
-        <w:kinsoku/>
-        <w:wordWrap/>
-        <w:overflowPunct/>
-        <w:topLinePunct w:val="0"/>
-        <w:autoSpaceDE/>
-        <w:autoSpaceDN/>
-        <w:bidi w:val="0"/>
-        <w:adjustRightInd/>
-        <w:snapToGrid/>
-        <w:spacing w:line="0" w:lineRule="atLeast"/>
-        <w:ind w:right="0" w:rightChars="0" w:firstLine="480"/>
-        <w:jc w:val="left"/>
-        <w:textAlignment w:val="auto"/>
-        <w:outlineLvl w:val="9"/>
-        <w:rPr>
-          <w:rFonts w:hint="eastAsia" w:asciiTheme="minorEastAsia" w:hAnsiTheme="minorEastAsia" w:cstheme="minorEastAsia"/>
-          <w:sz w:val="24"/>
-          <w:szCs w:val="24"/>
-          <w:lang w:val="en-US" w:eastAsia="zh-CN"/>
-        </w:rPr>
-      </w:pPr>
-    </w:p>
-    <w:p>
-      <w:pPr>
-        <w:keepNext w:val="0"/>
-        <w:keepLines w:val="0"/>
-        <w:pageBreakBefore w:val="0"/>
-        <w:widowControl w:val="0"/>
-        <w:numPr>
-          <w:ilvl w:val="0"/>
-          <w:numId w:val="0"/>
-        </w:numPr>
-        <w:kinsoku/>
-        <w:wordWrap/>
-        <w:overflowPunct/>
-        <w:topLinePunct w:val="0"/>
-        <w:autoSpaceDE/>
-        <w:autoSpaceDN/>
-        <w:bidi w:val="0"/>
-        <w:adjustRightInd/>
-        <w:snapToGrid/>
-        <w:spacing w:line="0" w:lineRule="atLeast"/>
-        <w:ind w:right="0" w:rightChars="0" w:firstLine="480"/>
-        <w:jc w:val="left"/>
-        <w:textAlignment w:val="auto"/>
-        <w:outlineLvl w:val="9"/>
-        <w:rPr>
-          <w:rFonts w:hint="eastAsia" w:asciiTheme="minorEastAsia" w:hAnsiTheme="minorEastAsia" w:cstheme="minorEastAsia"/>
-          <w:sz w:val="24"/>
-          <w:szCs w:val="24"/>
-          <w:lang w:val="en-US" w:eastAsia="zh-CN"/>
-        </w:rPr>
-      </w:pPr>
-    </w:p>
-    <w:p>
-      <w:pPr>
-        <w:keepNext w:val="0"/>
-        <w:keepLines w:val="0"/>
-        <w:pageBreakBefore w:val="0"/>
-        <w:widowControl w:val="0"/>
-        <w:numPr>
-          <w:ilvl w:val="0"/>
-          <w:numId w:val="0"/>
-        </w:numPr>
-        <w:kinsoku/>
-        <w:wordWrap/>
-        <w:overflowPunct/>
-        <w:topLinePunct w:val="0"/>
-        <w:autoSpaceDE/>
-        <w:autoSpaceDN/>
-        <w:bidi w:val="0"/>
-        <w:adjustRightInd/>
-        <w:snapToGrid/>
-        <w:spacing w:line="0" w:lineRule="atLeast"/>
-        <w:ind w:right="0" w:rightChars="0" w:firstLine="480"/>
-        <w:jc w:val="left"/>
-        <w:textAlignment w:val="auto"/>
-        <w:outlineLvl w:val="9"/>
-        <w:rPr>
-          <w:rFonts w:hint="eastAsia" w:asciiTheme="minorEastAsia" w:hAnsiTheme="minorEastAsia" w:cstheme="minorEastAsia"/>
-          <w:sz w:val="24"/>
-          <w:szCs w:val="24"/>
-          <w:lang w:val="en-US" w:eastAsia="zh-CN"/>
-        </w:rPr>
-      </w:pPr>
-    </w:p>
-    <w:p>
-      <w:pPr>
-        <w:keepNext w:val="0"/>
-        <w:keepLines w:val="0"/>
-        <w:pageBreakBefore w:val="0"/>
-        <w:widowControl w:val="0"/>
-        <w:numPr>
-          <w:ilvl w:val="0"/>
-          <w:numId w:val="0"/>
-        </w:numPr>
-        <w:kinsoku/>
-        <w:wordWrap/>
-        <w:overflowPunct/>
-        <w:topLinePunct w:val="0"/>
-        <w:autoSpaceDE/>
-        <w:autoSpaceDN/>
-        <w:bidi w:val="0"/>
-        <w:adjustRightInd/>
-        <w:snapToGrid/>
-        <w:spacing w:line="0" w:lineRule="atLeast"/>
-        <w:ind w:right="0" w:rightChars="0" w:firstLine="480"/>
-        <w:jc w:val="left"/>
-        <w:textAlignment w:val="auto"/>
-        <w:outlineLvl w:val="9"/>
-        <w:rPr>
-          <w:rFonts w:hint="eastAsia" w:asciiTheme="minorEastAsia" w:hAnsiTheme="minorEastAsia" w:cstheme="minorEastAsia"/>
-          <w:sz w:val="24"/>
-          <w:szCs w:val="24"/>
-          <w:lang w:val="en-US" w:eastAsia="zh-CN"/>
-        </w:rPr>
-      </w:pPr>
-    </w:p>
-    <w:p>
-      <w:pPr>
-        <w:keepNext w:val="0"/>
-        <w:keepLines w:val="0"/>
-        <w:pageBreakBefore w:val="0"/>
-        <w:widowControl w:val="0"/>
-        <w:numPr>
-          <w:ilvl w:val="0"/>
-          <w:numId w:val="0"/>
-        </w:numPr>
-        <w:kinsoku/>
-        <w:wordWrap/>
-        <w:overflowPunct/>
-        <w:topLinePunct w:val="0"/>
-        <w:autoSpaceDE/>
-        <w:autoSpaceDN/>
-        <w:bidi w:val="0"/>
-        <w:adjustRightInd/>
-        <w:snapToGrid/>
-        <w:spacing w:line="0" w:lineRule="atLeast"/>
-        <w:ind w:right="0" w:rightChars="0" w:firstLine="480"/>
-        <w:jc w:val="left"/>
-        <w:textAlignment w:val="auto"/>
-        <w:outlineLvl w:val="9"/>
-        <w:rPr>
-          <w:rFonts w:hint="eastAsia" w:asciiTheme="minorEastAsia" w:hAnsiTheme="minorEastAsia" w:cstheme="minorEastAsia"/>
-          <w:sz w:val="24"/>
-          <w:szCs w:val="24"/>
-          <w:lang w:val="en-US" w:eastAsia="zh-CN"/>
-        </w:rPr>
-      </w:pPr>
-    </w:p>
-    <w:p>
-      <w:pPr>
-        <w:keepNext w:val="0"/>
-        <w:keepLines w:val="0"/>
-        <w:pageBreakBefore w:val="0"/>
-        <w:widowControl w:val="0"/>
-        <w:numPr>
-          <w:ilvl w:val="0"/>
-          <w:numId w:val="0"/>
-        </w:numPr>
-        <w:kinsoku/>
-        <w:wordWrap/>
-        <w:overflowPunct/>
-        <w:topLinePunct w:val="0"/>
-        <w:autoSpaceDE/>
-        <w:autoSpaceDN/>
-        <w:bidi w:val="0"/>
-        <w:adjustRightInd/>
-        <w:snapToGrid/>
-        <w:spacing w:line="0" w:lineRule="atLeast"/>
-        <w:ind w:right="0" w:rightChars="0" w:firstLine="480"/>
-        <w:jc w:val="left"/>
-        <w:textAlignment w:val="auto"/>
-        <w:outlineLvl w:val="9"/>
-        <w:rPr>
-          <w:rFonts w:hint="eastAsia" w:asciiTheme="minorEastAsia" w:hAnsiTheme="minorEastAsia" w:cstheme="minorEastAsia"/>
-          <w:sz w:val="24"/>
-          <w:szCs w:val="24"/>
-          <w:lang w:val="en-US" w:eastAsia="zh-CN"/>
-        </w:rPr>
-      </w:pPr>
-    </w:p>
-    <w:p>
-      <w:pPr>
-        <w:keepNext w:val="0"/>
-        <w:keepLines w:val="0"/>
-        <w:pageBreakBefore w:val="0"/>
-        <w:widowControl w:val="0"/>
-        <w:numPr>
-          <w:ilvl w:val="0"/>
-          <w:numId w:val="0"/>
-        </w:numPr>
-        <w:kinsoku/>
-        <w:wordWrap/>
-        <w:overflowPunct/>
-        <w:topLinePunct w:val="0"/>
-        <w:autoSpaceDE/>
-        <w:autoSpaceDN/>
-        <w:bidi w:val="0"/>
-        <w:adjustRightInd/>
-        <w:snapToGrid/>
-        <w:spacing w:line="0" w:lineRule="atLeast"/>
-        <w:ind w:right="0" w:rightChars="0" w:firstLine="480"/>
-        <w:jc w:val="left"/>
-        <w:textAlignment w:val="auto"/>
-        <w:outlineLvl w:val="9"/>
-        <w:rPr>
-          <w:rFonts w:hint="eastAsia" w:asciiTheme="minorEastAsia" w:hAnsiTheme="minorEastAsia" w:cstheme="minorEastAsia"/>
-          <w:sz w:val="24"/>
-          <w:szCs w:val="24"/>
-          <w:lang w:val="en-US" w:eastAsia="zh-CN"/>
-        </w:rPr>
-      </w:pPr>
-    </w:p>
-    <w:p>
-      <w:pPr>
-        <w:keepNext w:val="0"/>
-        <w:keepLines w:val="0"/>
-        <w:pageBreakBefore w:val="0"/>
-        <w:widowControl w:val="0"/>
-        <w:numPr>
-          <w:ilvl w:val="0"/>
-          <w:numId w:val="0"/>
-        </w:numPr>
-        <w:kinsoku/>
-        <w:wordWrap/>
-        <w:overflowPunct/>
-        <w:topLinePunct w:val="0"/>
-        <w:autoSpaceDE/>
-        <w:autoSpaceDN/>
-        <w:bidi w:val="0"/>
-        <w:adjustRightInd/>
-        <w:snapToGrid/>
-        <w:spacing w:line="0" w:lineRule="atLeast"/>
-        <w:ind w:right="0" w:rightChars="0" w:firstLine="480"/>
-        <w:jc w:val="left"/>
-        <w:textAlignment w:val="auto"/>
-        <w:outlineLvl w:val="9"/>
-        <w:rPr>
-          <w:rFonts w:hint="eastAsia" w:asciiTheme="minorEastAsia" w:hAnsiTheme="minorEastAsia" w:cstheme="minorEastAsia"/>
-          <w:sz w:val="24"/>
-          <w:szCs w:val="24"/>
-          <w:lang w:val="en-US" w:eastAsia="zh-CN"/>
-        </w:rPr>
-      </w:pPr>
-    </w:p>
-    <w:p>
-      <w:pPr>
-        <w:keepNext w:val="0"/>
-        <w:keepLines w:val="0"/>
-        <w:pageBreakBefore w:val="0"/>
-        <w:widowControl w:val="0"/>
-        <w:numPr>
-          <w:ilvl w:val="0"/>
-          <w:numId w:val="0"/>
-        </w:numPr>
-        <w:kinsoku/>
-        <w:wordWrap/>
-        <w:overflowPunct/>
-        <w:topLinePunct w:val="0"/>
-        <w:autoSpaceDE/>
-        <w:autoSpaceDN/>
-        <w:bidi w:val="0"/>
-        <w:adjustRightInd/>
-        <w:snapToGrid/>
-        <w:spacing w:line="0" w:lineRule="atLeast"/>
-        <w:ind w:right="0" w:rightChars="0" w:firstLine="480"/>
-        <w:jc w:val="left"/>
-        <w:textAlignment w:val="auto"/>
-        <w:outlineLvl w:val="9"/>
-        <w:rPr>
-          <w:rFonts w:hint="eastAsia" w:asciiTheme="minorEastAsia" w:hAnsiTheme="minorEastAsia" w:cstheme="minorEastAsia"/>
-          <w:sz w:val="24"/>
-          <w:szCs w:val="24"/>
-          <w:lang w:val="en-US" w:eastAsia="zh-CN"/>
-        </w:rPr>
-      </w:pPr>
-    </w:p>
-    <w:p>
-      <w:pPr>
-        <w:keepNext w:val="0"/>
-        <w:keepLines w:val="0"/>
-        <w:pageBreakBefore w:val="0"/>
-        <w:widowControl w:val="0"/>
-        <w:numPr>
-          <w:ilvl w:val="0"/>
-          <w:numId w:val="0"/>
-        </w:numPr>
-        <w:kinsoku/>
-        <w:wordWrap/>
-        <w:overflowPunct/>
-        <w:topLinePunct w:val="0"/>
-        <w:autoSpaceDE/>
-        <w:autoSpaceDN/>
-        <w:bidi w:val="0"/>
-        <w:adjustRightInd/>
-        <w:snapToGrid/>
-        <w:spacing w:line="0" w:lineRule="atLeast"/>
-        <w:ind w:right="0" w:rightChars="0" w:firstLine="480"/>
-        <w:jc w:val="left"/>
-        <w:textAlignment w:val="auto"/>
-        <w:outlineLvl w:val="9"/>
-        <w:rPr>
-          <w:rFonts w:hint="eastAsia" w:asciiTheme="minorEastAsia" w:hAnsiTheme="minorEastAsia" w:cstheme="minorEastAsia"/>
-          <w:sz w:val="24"/>
-          <w:szCs w:val="24"/>
-          <w:lang w:val="en-US" w:eastAsia="zh-CN"/>
-        </w:rPr>
-      </w:pPr>
-    </w:p>
-    <w:p>
-      <w:pPr>
-        <w:keepNext w:val="0"/>
-        <w:keepLines w:val="0"/>
-        <w:pageBreakBefore w:val="0"/>
-        <w:widowControl w:val="0"/>
-        <w:numPr>
-          <w:ilvl w:val="0"/>
-          <w:numId w:val="0"/>
-        </w:numPr>
-        <w:kinsoku/>
-        <w:wordWrap/>
-        <w:overflowPunct/>
-        <w:topLinePunct w:val="0"/>
-        <w:autoSpaceDE/>
-        <w:autoSpaceDN/>
-        <w:bidi w:val="0"/>
-        <w:adjustRightInd/>
-        <w:snapToGrid/>
-        <w:spacing w:line="0" w:lineRule="atLeast"/>
-        <w:ind w:right="0" w:rightChars="0" w:firstLine="480"/>
-        <w:jc w:val="left"/>
-        <w:textAlignment w:val="auto"/>
-        <w:outlineLvl w:val="9"/>
-        <w:rPr>
-          <w:rFonts w:hint="eastAsia" w:asciiTheme="minorEastAsia" w:hAnsiTheme="minorEastAsia" w:cstheme="minorEastAsia"/>
-          <w:sz w:val="24"/>
-          <w:szCs w:val="24"/>
-          <w:lang w:val="en-US" w:eastAsia="zh-CN"/>
-        </w:rPr>
-      </w:pPr>
-    </w:p>
-    <w:p>
-      <w:pPr>
-        <w:keepNext w:val="0"/>
-        <w:keepLines w:val="0"/>
-        <w:pageBreakBefore w:val="0"/>
-        <w:widowControl w:val="0"/>
-        <w:numPr>
-          <w:ilvl w:val="0"/>
-          <w:numId w:val="0"/>
-        </w:numPr>
-        <w:kinsoku/>
-        <w:wordWrap/>
-        <w:overflowPunct/>
-        <w:topLinePunct w:val="0"/>
-        <w:autoSpaceDE/>
-        <w:autoSpaceDN/>
-        <w:bidi w:val="0"/>
-        <w:adjustRightInd/>
-        <w:snapToGrid/>
-        <w:spacing w:line="0" w:lineRule="atLeast"/>
-        <w:ind w:right="0" w:rightChars="0" w:firstLine="480"/>
-        <w:jc w:val="left"/>
-        <w:textAlignment w:val="auto"/>
-        <w:outlineLvl w:val="9"/>
-        <w:rPr>
-          <w:rFonts w:hint="eastAsia" w:asciiTheme="minorEastAsia" w:hAnsiTheme="minorEastAsia" w:cstheme="minorEastAsia"/>
-          <w:sz w:val="24"/>
-          <w:szCs w:val="24"/>
-          <w:lang w:val="en-US" w:eastAsia="zh-CN"/>
-        </w:rPr>
-      </w:pPr>
-    </w:p>
-    <w:p>
-      <w:pPr>
-        <w:keepNext w:val="0"/>
-        <w:keepLines w:val="0"/>
-        <w:pageBreakBefore w:val="0"/>
-        <w:widowControl w:val="0"/>
-        <w:numPr>
-          <w:ilvl w:val="0"/>
-          <w:numId w:val="0"/>
-        </w:numPr>
-        <w:kinsoku/>
-        <w:wordWrap/>
-        <w:overflowPunct/>
-        <w:topLinePunct w:val="0"/>
-        <w:autoSpaceDE/>
-        <w:autoSpaceDN/>
-        <w:bidi w:val="0"/>
-        <w:adjustRightInd/>
-        <w:snapToGrid/>
-        <w:spacing w:line="0" w:lineRule="atLeast"/>
-        <w:ind w:right="0" w:rightChars="0" w:firstLine="480"/>
-        <w:jc w:val="left"/>
-        <w:textAlignment w:val="auto"/>
-        <w:outlineLvl w:val="9"/>
-        <w:rPr>
-          <w:rFonts w:hint="eastAsia" w:asciiTheme="minorEastAsia" w:hAnsiTheme="minorEastAsia" w:cstheme="minorEastAsia"/>
-          <w:sz w:val="24"/>
-          <w:szCs w:val="24"/>
-          <w:lang w:val="en-US" w:eastAsia="zh-CN"/>
-        </w:rPr>
-      </w:pPr>
-    </w:p>
-    <w:p>
-      <w:pPr>
-        <w:keepNext w:val="0"/>
-        <w:keepLines w:val="0"/>
-        <w:pageBreakBefore w:val="0"/>
-        <w:widowControl w:val="0"/>
-        <w:numPr>
-          <w:ilvl w:val="0"/>
-          <w:numId w:val="0"/>
-        </w:numPr>
-        <w:kinsoku/>
-        <w:wordWrap/>
-        <w:overflowPunct/>
-        <w:topLinePunct w:val="0"/>
-        <w:autoSpaceDE/>
-        <w:autoSpaceDN/>
-        <w:bidi w:val="0"/>
-        <w:adjustRightInd/>
-        <w:snapToGrid/>
-        <w:spacing w:line="0" w:lineRule="atLeast"/>
-        <w:ind w:right="0" w:rightChars="0" w:firstLine="480"/>
-        <w:jc w:val="left"/>
-        <w:textAlignment w:val="auto"/>
-        <w:outlineLvl w:val="9"/>
-        <w:rPr>
-          <w:rFonts w:hint="eastAsia" w:asciiTheme="minorEastAsia" w:hAnsiTheme="minorEastAsia" w:cstheme="minorEastAsia"/>
-          <w:sz w:val="24"/>
-          <w:szCs w:val="24"/>
-          <w:lang w:val="en-US" w:eastAsia="zh-CN"/>
-        </w:rPr>
-      </w:pPr>
-    </w:p>
-    <w:p>
-      <w:pPr>
-        <w:keepNext w:val="0"/>
-        <w:keepLines w:val="0"/>
-        <w:pageBreakBefore w:val="0"/>
-        <w:widowControl w:val="0"/>
-        <w:numPr>
-          <w:ilvl w:val="0"/>
-          <w:numId w:val="0"/>
-        </w:numPr>
-        <w:kinsoku/>
-        <w:wordWrap/>
-        <w:overflowPunct/>
-        <w:topLinePunct w:val="0"/>
-        <w:autoSpaceDE/>
-        <w:autoSpaceDN/>
-        <w:bidi w:val="0"/>
-        <w:adjustRightInd/>
-        <w:snapToGrid/>
-        <w:spacing w:line="0" w:lineRule="atLeast"/>
-        <w:ind w:right="0" w:rightChars="0" w:firstLine="480"/>
-        <w:jc w:val="left"/>
-        <w:textAlignment w:val="auto"/>
-        <w:outlineLvl w:val="9"/>
-        <w:rPr>
-          <w:rFonts w:hint="eastAsia" w:asciiTheme="minorEastAsia" w:hAnsiTheme="minorEastAsia" w:cstheme="minorEastAsia"/>
-          <w:sz w:val="24"/>
-          <w:szCs w:val="24"/>
-          <w:lang w:val="en-US" w:eastAsia="zh-CN"/>
-        </w:rPr>
-      </w:pPr>
-    </w:p>
-    <w:p>
-      <w:pPr>
-        <w:keepNext w:val="0"/>
-        <w:keepLines w:val="0"/>
-        <w:pageBreakBefore w:val="0"/>
-        <w:widowControl w:val="0"/>
-        <w:numPr>
-          <w:ilvl w:val="0"/>
-          <w:numId w:val="0"/>
-        </w:numPr>
-        <w:kinsoku/>
-        <w:wordWrap/>
-        <w:overflowPunct/>
-        <w:topLinePunct w:val="0"/>
-        <w:autoSpaceDE/>
-        <w:autoSpaceDN/>
-        <w:bidi w:val="0"/>
-        <w:adjustRightInd/>
-        <w:snapToGrid/>
-        <w:spacing w:line="0" w:lineRule="atLeast"/>
-        <w:ind w:right="0" w:rightChars="0" w:firstLine="480"/>
-        <w:jc w:val="left"/>
-        <w:textAlignment w:val="auto"/>
-        <w:outlineLvl w:val="9"/>
-        <w:rPr>
-          <w:rFonts w:hint="eastAsia" w:asciiTheme="minorEastAsia" w:hAnsiTheme="minorEastAsia" w:cstheme="minorEastAsia"/>
-          <w:sz w:val="24"/>
-          <w:szCs w:val="24"/>
-          <w:lang w:val="en-US" w:eastAsia="zh-CN"/>
-        </w:rPr>
-      </w:pPr>
-    </w:p>
-    <w:p>
-      <w:pPr>
-        <w:keepNext w:val="0"/>
-        <w:keepLines w:val="0"/>
-        <w:pageBreakBefore w:val="0"/>
-        <w:widowControl w:val="0"/>
-        <w:numPr>
-          <w:ilvl w:val="0"/>
-          <w:numId w:val="0"/>
-        </w:numPr>
-        <w:kinsoku/>
-        <w:wordWrap/>
-        <w:overflowPunct/>
-        <w:topLinePunct w:val="0"/>
-        <w:autoSpaceDE/>
-        <w:autoSpaceDN/>
-        <w:bidi w:val="0"/>
-        <w:adjustRightInd/>
-        <w:snapToGrid/>
-        <w:spacing w:line="0" w:lineRule="atLeast"/>
-        <w:ind w:right="0" w:rightChars="0" w:firstLine="480"/>
-        <w:jc w:val="left"/>
-        <w:textAlignment w:val="auto"/>
-        <w:outlineLvl w:val="9"/>
-        <w:rPr>
-          <w:rFonts w:hint="eastAsia" w:asciiTheme="minorEastAsia" w:hAnsiTheme="minorEastAsia" w:cstheme="minorEastAsia"/>
-          <w:sz w:val="24"/>
-          <w:szCs w:val="24"/>
-          <w:lang w:val="en-US" w:eastAsia="zh-CN"/>
-        </w:rPr>
-      </w:pPr>
-    </w:p>
-    <w:p>
-      <w:pPr>
-        <w:keepNext w:val="0"/>
-        <w:keepLines w:val="0"/>
-        <w:pageBreakBefore w:val="0"/>
-        <w:widowControl w:val="0"/>
-        <w:numPr>
-          <w:ilvl w:val="0"/>
-          <w:numId w:val="0"/>
-        </w:numPr>
-        <w:kinsoku/>
-        <w:wordWrap/>
-        <w:overflowPunct/>
-        <w:topLinePunct w:val="0"/>
-        <w:autoSpaceDE/>
-        <w:autoSpaceDN/>
-        <w:bidi w:val="0"/>
-        <w:adjustRightInd/>
-        <w:snapToGrid/>
-        <w:spacing w:line="0" w:lineRule="atLeast"/>
-        <w:ind w:right="0" w:rightChars="0" w:firstLine="480"/>
-        <w:jc w:val="left"/>
-        <w:textAlignment w:val="auto"/>
-        <w:outlineLvl w:val="9"/>
-        <w:rPr>
-          <w:rFonts w:hint="eastAsia" w:asciiTheme="minorEastAsia" w:hAnsiTheme="minorEastAsia" w:cstheme="minorEastAsia"/>
-          <w:sz w:val="24"/>
-          <w:szCs w:val="24"/>
-          <w:lang w:val="en-US" w:eastAsia="zh-CN"/>
-        </w:rPr>
-      </w:pPr>
-    </w:p>
-    <w:p>
-      <w:pPr>
-        <w:keepNext w:val="0"/>
-        <w:keepLines w:val="0"/>
-        <w:pageBreakBefore w:val="0"/>
-        <w:widowControl w:val="0"/>
-        <w:numPr>
-          <w:ilvl w:val="0"/>
-          <w:numId w:val="0"/>
-        </w:numPr>
-        <w:kinsoku/>
-        <w:wordWrap/>
-        <w:overflowPunct/>
-        <w:topLinePunct w:val="0"/>
-        <w:autoSpaceDE/>
-        <w:autoSpaceDN/>
-        <w:bidi w:val="0"/>
-        <w:adjustRightInd/>
-        <w:snapToGrid/>
-        <w:spacing w:line="0" w:lineRule="atLeast"/>
-        <w:ind w:right="0" w:rightChars="0" w:firstLine="480"/>
-        <w:jc w:val="left"/>
-        <w:textAlignment w:val="auto"/>
-        <w:outlineLvl w:val="9"/>
-        <w:rPr>
-          <w:rFonts w:hint="eastAsia" w:asciiTheme="minorEastAsia" w:hAnsiTheme="minorEastAsia" w:cstheme="minorEastAsia"/>
-          <w:sz w:val="24"/>
-          <w:szCs w:val="24"/>
-          <w:lang w:val="en-US" w:eastAsia="zh-CN"/>
-        </w:rPr>
-      </w:pPr>
     </w:p>
     <w:p>
       <w:pPr>

</xml_diff>